<commit_message>
Bibliografia das definições de IA
</commit_message>
<xml_diff>
--- a/Bibliografia.docx
+++ b/Bibliografia.docx
@@ -5,8 +5,15 @@
     <w:p>
       <w:pPr>
         <w:pStyle w:val="Normal"/>
-      </w:pPr>
-      <w:hyperlink r:id="R1e34dc7a0f064c60">
+        <w:rPr>
+          <w:rFonts w:ascii="Calibri" w:hAnsi="Calibri" w:eastAsia="Calibri" w:cs="Calibri"/>
+          <w:noProof w:val="0"/>
+          <w:sz w:val="22"/>
+          <w:szCs w:val="22"/>
+          <w:lang w:val="pt-BR"/>
+        </w:rPr>
+      </w:pPr>
+      <w:hyperlink r:id="Rf9be3dfb73f94cfb">
         <w:r>
           <w:rPr>
             <w:rStyle w:val="Hyperlink"/>
@@ -14,7 +21,7 @@
             <w:noProof w:val="0"/>
             <w:sz w:val="22"/>
             <w:szCs w:val="22"/>
-            <w:lang w:val="en-US"/>
+            <w:lang w:val="pt-BR"/>
           </w:rPr>
           <w:t>http://novo.more.ufsc.br/pesquisar</w:t>
         </w:r>
@@ -25,31 +32,39 @@
           <w:noProof w:val="0"/>
           <w:sz w:val="22"/>
           <w:szCs w:val="22"/>
-          <w:lang w:val="en-US"/>
+          <w:lang w:val="pt-BR"/>
         </w:rPr>
         <w:t xml:space="preserve"> - </w:t>
       </w:r>
-      <w:proofErr w:type="spellStart"/>
-      <w:r>
-        <w:rPr>
-          <w:rFonts w:ascii="Calibri" w:hAnsi="Calibri" w:eastAsia="Calibri" w:cs="Calibri"/>
-          <w:noProof w:val="0"/>
-          <w:sz w:val="22"/>
-          <w:szCs w:val="22"/>
-          <w:lang w:val="en-US"/>
+      <w:r>
+        <w:rPr>
+          <w:rFonts w:ascii="Calibri" w:hAnsi="Calibri" w:eastAsia="Calibri" w:cs="Calibri"/>
+          <w:noProof w:val="0"/>
+          <w:sz w:val="22"/>
+          <w:szCs w:val="22"/>
+          <w:lang w:val="pt-BR"/>
         </w:rPr>
         <w:t>formatar</w:t>
       </w:r>
-      <w:proofErr w:type="spellEnd"/>
-      <w:r>
-        <w:rPr>
-          <w:rFonts w:ascii="Calibri" w:hAnsi="Calibri" w:eastAsia="Calibri" w:cs="Calibri"/>
-          <w:noProof w:val="0"/>
-          <w:sz w:val="22"/>
-          <w:szCs w:val="22"/>
-          <w:lang w:val="en-US"/>
-        </w:rPr>
-        <w:t xml:space="preserve"> bibliografia</w:t>
+      <w:r>
+        <w:rPr>
+          <w:rFonts w:ascii="Calibri" w:hAnsi="Calibri" w:eastAsia="Calibri" w:cs="Calibri"/>
+          <w:noProof w:val="0"/>
+          <w:sz w:val="22"/>
+          <w:szCs w:val="22"/>
+          <w:lang w:val="pt-BR"/>
+        </w:rPr>
+        <w:t xml:space="preserve"> </w:t>
+      </w:r>
+      <w:r>
+        <w:rPr>
+          <w:rFonts w:ascii="Calibri" w:hAnsi="Calibri" w:eastAsia="Calibri" w:cs="Calibri"/>
+          <w:noProof w:val="0"/>
+          <w:sz w:val="22"/>
+          <w:szCs w:val="22"/>
+          <w:lang w:val="pt-BR"/>
+        </w:rPr>
+        <w:t>bibliografia</w:t>
       </w:r>
     </w:p>
     <w:p>
@@ -60,7 +75,7 @@
           <w:noProof w:val="0"/>
           <w:sz w:val="22"/>
           <w:szCs w:val="22"/>
-          <w:lang w:val="en-US"/>
+          <w:lang w:val="pt-BR"/>
         </w:rPr>
       </w:pPr>
     </w:p>
@@ -72,120 +87,110 @@
           <w:noProof w:val="0"/>
           <w:sz w:val="22"/>
           <w:szCs w:val="22"/>
-          <w:lang w:val="en-US"/>
-        </w:rPr>
-      </w:pPr>
-      <w:proofErr w:type="spellStart"/>
-      <w:r>
-        <w:rPr>
-          <w:rFonts w:ascii="Calibri" w:hAnsi="Calibri" w:eastAsia="Calibri" w:cs="Calibri"/>
-          <w:noProof w:val="0"/>
-          <w:sz w:val="22"/>
-          <w:szCs w:val="22"/>
-          <w:lang w:val="en-US"/>
+          <w:lang w:val="pt-BR"/>
+        </w:rPr>
+      </w:pPr>
+      <w:r>
+        <w:rPr>
+          <w:rFonts w:ascii="Calibri" w:hAnsi="Calibri" w:eastAsia="Calibri" w:cs="Calibri"/>
+          <w:noProof w:val="0"/>
+          <w:sz w:val="22"/>
+          <w:szCs w:val="22"/>
+          <w:lang w:val="pt-BR"/>
         </w:rPr>
         <w:t>Inteligência</w:t>
       </w:r>
-      <w:proofErr w:type="spellEnd"/>
-      <w:r>
-        <w:rPr>
-          <w:rFonts w:ascii="Calibri" w:hAnsi="Calibri" w:eastAsia="Calibri" w:cs="Calibri"/>
-          <w:noProof w:val="0"/>
-          <w:sz w:val="22"/>
-          <w:szCs w:val="22"/>
-          <w:lang w:val="en-US"/>
+      <w:r>
+        <w:rPr>
+          <w:rFonts w:ascii="Calibri" w:hAnsi="Calibri" w:eastAsia="Calibri" w:cs="Calibri"/>
+          <w:noProof w:val="0"/>
+          <w:sz w:val="22"/>
+          <w:szCs w:val="22"/>
+          <w:lang w:val="pt-BR"/>
         </w:rPr>
         <w:t xml:space="preserve"> Artificial </w:t>
       </w:r>
-      <w:proofErr w:type="spellStart"/>
-      <w:r>
-        <w:rPr>
-          <w:rFonts w:ascii="Calibri" w:hAnsi="Calibri" w:eastAsia="Calibri" w:cs="Calibri"/>
-          <w:noProof w:val="0"/>
-          <w:sz w:val="22"/>
-          <w:szCs w:val="22"/>
-          <w:lang w:val="en-US"/>
+      <w:r>
+        <w:rPr>
+          <w:rFonts w:ascii="Calibri" w:hAnsi="Calibri" w:eastAsia="Calibri" w:cs="Calibri"/>
+          <w:noProof w:val="0"/>
+          <w:sz w:val="22"/>
+          <w:szCs w:val="22"/>
+          <w:lang w:val="pt-BR"/>
         </w:rPr>
         <w:t>na</w:t>
       </w:r>
-      <w:proofErr w:type="spellEnd"/>
-      <w:r>
-        <w:rPr>
-          <w:rFonts w:ascii="Calibri" w:hAnsi="Calibri" w:eastAsia="Calibri" w:cs="Calibri"/>
-          <w:noProof w:val="0"/>
-          <w:sz w:val="22"/>
-          <w:szCs w:val="22"/>
-          <w:lang w:val="en-US"/>
+      <w:r>
+        <w:rPr>
+          <w:rFonts w:ascii="Calibri" w:hAnsi="Calibri" w:eastAsia="Calibri" w:cs="Calibri"/>
+          <w:noProof w:val="0"/>
+          <w:sz w:val="22"/>
+          <w:szCs w:val="22"/>
+          <w:lang w:val="pt-BR"/>
         </w:rPr>
         <w:t xml:space="preserve"> </w:t>
       </w:r>
-      <w:proofErr w:type="spellStart"/>
-      <w:r>
-        <w:rPr>
-          <w:rFonts w:ascii="Calibri" w:hAnsi="Calibri" w:eastAsia="Calibri" w:cs="Calibri"/>
-          <w:noProof w:val="0"/>
-          <w:sz w:val="22"/>
-          <w:szCs w:val="22"/>
-          <w:lang w:val="en-US"/>
+      <w:r>
+        <w:rPr>
+          <w:rFonts w:ascii="Calibri" w:hAnsi="Calibri" w:eastAsia="Calibri" w:cs="Calibri"/>
+          <w:noProof w:val="0"/>
+          <w:sz w:val="22"/>
+          <w:szCs w:val="22"/>
+          <w:lang w:val="pt-BR"/>
         </w:rPr>
         <w:t>Verificação</w:t>
       </w:r>
-      <w:proofErr w:type="spellEnd"/>
-      <w:r>
-        <w:rPr>
-          <w:rFonts w:ascii="Calibri" w:hAnsi="Calibri" w:eastAsia="Calibri" w:cs="Calibri"/>
-          <w:noProof w:val="0"/>
-          <w:sz w:val="22"/>
-          <w:szCs w:val="22"/>
-          <w:lang w:val="en-US"/>
+      <w:r>
+        <w:rPr>
+          <w:rFonts w:ascii="Calibri" w:hAnsi="Calibri" w:eastAsia="Calibri" w:cs="Calibri"/>
+          <w:noProof w:val="0"/>
+          <w:sz w:val="22"/>
+          <w:szCs w:val="22"/>
+          <w:lang w:val="pt-BR"/>
         </w:rPr>
         <w:t xml:space="preserve"> e Teste de Software para </w:t>
       </w:r>
-      <w:proofErr w:type="spellStart"/>
-      <w:r>
-        <w:rPr>
-          <w:rFonts w:ascii="Calibri" w:hAnsi="Calibri" w:eastAsia="Calibri" w:cs="Calibri"/>
-          <w:noProof w:val="0"/>
-          <w:sz w:val="22"/>
-          <w:szCs w:val="22"/>
-          <w:lang w:val="en-US"/>
+      <w:r>
+        <w:rPr>
+          <w:rFonts w:ascii="Calibri" w:hAnsi="Calibri" w:eastAsia="Calibri" w:cs="Calibri"/>
+          <w:noProof w:val="0"/>
+          <w:sz w:val="22"/>
+          <w:szCs w:val="22"/>
+          <w:lang w:val="pt-BR"/>
         </w:rPr>
         <w:t>Desenvolvimento</w:t>
       </w:r>
-      <w:proofErr w:type="spellEnd"/>
-      <w:r>
-        <w:rPr>
-          <w:rFonts w:ascii="Calibri" w:hAnsi="Calibri" w:eastAsia="Calibri" w:cs="Calibri"/>
-          <w:noProof w:val="0"/>
-          <w:sz w:val="22"/>
-          <w:szCs w:val="22"/>
-          <w:lang w:val="en-US"/>
+      <w:r>
+        <w:rPr>
+          <w:rFonts w:ascii="Calibri" w:hAnsi="Calibri" w:eastAsia="Calibri" w:cs="Calibri"/>
+          <w:noProof w:val="0"/>
+          <w:sz w:val="22"/>
+          <w:szCs w:val="22"/>
+          <w:lang w:val="pt-BR"/>
         </w:rPr>
         <w:t xml:space="preserve"> </w:t>
       </w:r>
-      <w:proofErr w:type="spellStart"/>
-      <w:r>
-        <w:rPr>
-          <w:rFonts w:ascii="Calibri" w:hAnsi="Calibri" w:eastAsia="Calibri" w:cs="Calibri"/>
-          <w:noProof w:val="0"/>
-          <w:sz w:val="22"/>
-          <w:szCs w:val="22"/>
-          <w:lang w:val="en-US"/>
+      <w:r>
+        <w:rPr>
+          <w:rFonts w:ascii="Calibri" w:hAnsi="Calibri" w:eastAsia="Calibri" w:cs="Calibri"/>
+          <w:noProof w:val="0"/>
+          <w:sz w:val="22"/>
+          <w:szCs w:val="22"/>
+          <w:lang w:val="pt-BR"/>
         </w:rPr>
         <w:t>Ágil</w:t>
       </w:r>
-      <w:proofErr w:type="spellEnd"/>
-      <w:r>
-        <w:rPr>
-          <w:rFonts w:ascii="Calibri" w:hAnsi="Calibri" w:eastAsia="Calibri" w:cs="Calibri"/>
-          <w:noProof w:val="0"/>
-          <w:sz w:val="22"/>
-          <w:szCs w:val="22"/>
-          <w:lang w:val="en-US"/>
+      <w:r>
+        <w:rPr>
+          <w:rFonts w:ascii="Calibri" w:hAnsi="Calibri" w:eastAsia="Calibri" w:cs="Calibri"/>
+          <w:noProof w:val="0"/>
+          <w:sz w:val="22"/>
+          <w:szCs w:val="22"/>
+          <w:lang w:val="pt-BR"/>
         </w:rPr>
         <w:t xml:space="preserve"> - </w:t>
       </w:r>
-      <w:hyperlink r:id="R32646d83ba334a27">
+      <w:hyperlink r:id="R1645a754232a4cdd">
         <w:r>
           <w:rPr>
             <w:rStyle w:val="Hyperlink"/>
@@ -193,7 +198,7 @@
             <w:noProof w:val="0"/>
             <w:sz w:val="22"/>
             <w:szCs w:val="22"/>
-            <w:lang w:val="en-US"/>
+            <w:lang w:val="pt-BR"/>
           </w:rPr>
           <w:t>https://repositorio.ipl.pt/bitstream/10400.21/7119/1/Disserta%C3%A7%C3%A3o.pdf</w:t>
         </w:r>
@@ -204,7 +209,7 @@
           <w:noProof w:val="0"/>
           <w:sz w:val="22"/>
           <w:szCs w:val="22"/>
-          <w:lang w:val="en-US"/>
+          <w:lang w:val="pt-BR"/>
         </w:rPr>
         <w:t xml:space="preserve"> -25/08 - 17:40</w:t>
       </w:r>
@@ -223,76 +228,70 @@
           <w:noProof w:val="0"/>
           <w:sz w:val="22"/>
           <w:szCs w:val="22"/>
-          <w:lang w:val="en-US"/>
-        </w:rPr>
-      </w:pPr>
-      <w:proofErr w:type="spellStart"/>
-      <w:r>
-        <w:rPr>
-          <w:rFonts w:ascii="Calibri" w:hAnsi="Calibri" w:eastAsia="Calibri" w:cs="Calibri"/>
-          <w:noProof w:val="0"/>
-          <w:sz w:val="22"/>
-          <w:szCs w:val="22"/>
-          <w:lang w:val="en-US"/>
+          <w:lang w:val="pt-BR"/>
+        </w:rPr>
+      </w:pPr>
+      <w:r>
+        <w:rPr>
+          <w:rFonts w:ascii="Calibri" w:hAnsi="Calibri" w:eastAsia="Calibri" w:cs="Calibri"/>
+          <w:noProof w:val="0"/>
+          <w:sz w:val="22"/>
+          <w:szCs w:val="22"/>
+          <w:lang w:val="pt-BR"/>
         </w:rPr>
         <w:t>Raciocínio</w:t>
       </w:r>
-      <w:proofErr w:type="spellEnd"/>
-      <w:r>
-        <w:rPr>
-          <w:rFonts w:ascii="Calibri" w:hAnsi="Calibri" w:eastAsia="Calibri" w:cs="Calibri"/>
-          <w:noProof w:val="0"/>
-          <w:sz w:val="22"/>
-          <w:szCs w:val="22"/>
-          <w:lang w:val="en-US"/>
+      <w:r>
+        <w:rPr>
+          <w:rFonts w:ascii="Calibri" w:hAnsi="Calibri" w:eastAsia="Calibri" w:cs="Calibri"/>
+          <w:noProof w:val="0"/>
+          <w:sz w:val="22"/>
+          <w:szCs w:val="22"/>
+          <w:lang w:val="pt-BR"/>
         </w:rPr>
         <w:t xml:space="preserve"> </w:t>
       </w:r>
-      <w:proofErr w:type="spellStart"/>
-      <w:r>
-        <w:rPr>
-          <w:rFonts w:ascii="Calibri" w:hAnsi="Calibri" w:eastAsia="Calibri" w:cs="Calibri"/>
-          <w:noProof w:val="0"/>
-          <w:sz w:val="22"/>
-          <w:szCs w:val="22"/>
-          <w:lang w:val="en-US"/>
+      <w:r>
+        <w:rPr>
+          <w:rFonts w:ascii="Calibri" w:hAnsi="Calibri" w:eastAsia="Calibri" w:cs="Calibri"/>
+          <w:noProof w:val="0"/>
+          <w:sz w:val="22"/>
+          <w:szCs w:val="22"/>
+          <w:lang w:val="pt-BR"/>
         </w:rPr>
         <w:t>Baseado</w:t>
       </w:r>
-      <w:proofErr w:type="spellEnd"/>
-      <w:r>
-        <w:rPr>
-          <w:rFonts w:ascii="Calibri" w:hAnsi="Calibri" w:eastAsia="Calibri" w:cs="Calibri"/>
-          <w:noProof w:val="0"/>
-          <w:sz w:val="22"/>
-          <w:szCs w:val="22"/>
-          <w:lang w:val="en-US"/>
+      <w:r>
+        <w:rPr>
+          <w:rFonts w:ascii="Calibri" w:hAnsi="Calibri" w:eastAsia="Calibri" w:cs="Calibri"/>
+          <w:noProof w:val="0"/>
+          <w:sz w:val="22"/>
+          <w:szCs w:val="22"/>
+          <w:lang w:val="pt-BR"/>
         </w:rPr>
         <w:t xml:space="preserve"> </w:t>
       </w:r>
-      <w:proofErr w:type="spellStart"/>
-      <w:r>
-        <w:rPr>
-          <w:rFonts w:ascii="Calibri" w:hAnsi="Calibri" w:eastAsia="Calibri" w:cs="Calibri"/>
-          <w:noProof w:val="0"/>
-          <w:sz w:val="22"/>
-          <w:szCs w:val="22"/>
-          <w:lang w:val="en-US"/>
+      <w:r>
+        <w:rPr>
+          <w:rFonts w:ascii="Calibri" w:hAnsi="Calibri" w:eastAsia="Calibri" w:cs="Calibri"/>
+          <w:noProof w:val="0"/>
+          <w:sz w:val="22"/>
+          <w:szCs w:val="22"/>
+          <w:lang w:val="pt-BR"/>
         </w:rPr>
         <w:t>em</w:t>
       </w:r>
-      <w:proofErr w:type="spellEnd"/>
-      <w:r>
-        <w:rPr>
-          <w:rFonts w:ascii="Calibri" w:hAnsi="Calibri" w:eastAsia="Calibri" w:cs="Calibri"/>
-          <w:noProof w:val="0"/>
-          <w:sz w:val="22"/>
-          <w:szCs w:val="22"/>
-          <w:lang w:val="en-US"/>
+      <w:r>
+        <w:rPr>
+          <w:rFonts w:ascii="Calibri" w:hAnsi="Calibri" w:eastAsia="Calibri" w:cs="Calibri"/>
+          <w:noProof w:val="0"/>
+          <w:sz w:val="22"/>
+          <w:szCs w:val="22"/>
+          <w:lang w:val="pt-BR"/>
         </w:rPr>
         <w:t xml:space="preserve"> Caso - </w:t>
       </w:r>
-      <w:hyperlink r:id="R5a694b9e16fc438c">
+      <w:hyperlink r:id="R1ae0355ce1a341d0">
         <w:r>
           <w:rPr>
             <w:rStyle w:val="Hyperlink"/>
@@ -300,7 +299,7 @@
             <w:noProof w:val="0"/>
             <w:sz w:val="22"/>
             <w:szCs w:val="22"/>
-            <w:lang w:val="en-US"/>
+            <w:lang w:val="pt-BR"/>
           </w:rPr>
           <w:t>http://www.inf.ufsc.br/~j.barreto/trabaluno/IA20022AugMarc.pdf</w:t>
         </w:r>
@@ -311,7 +310,7 @@
           <w:noProof w:val="0"/>
           <w:sz w:val="22"/>
           <w:szCs w:val="22"/>
-          <w:lang w:val="en-US"/>
+          <w:lang w:val="pt-BR"/>
         </w:rPr>
         <w:t xml:space="preserve"> - 01/09 - 14:33</w:t>
       </w:r>
@@ -324,91 +323,92 @@
           <w:noProof w:val="0"/>
           <w:sz w:val="22"/>
           <w:szCs w:val="22"/>
-          <w:lang w:val="en-US"/>
+          <w:lang w:val="pt-BR"/>
         </w:rPr>
       </w:pPr>
     </w:p>
     <w:p>
       <w:pPr>
         <w:pStyle w:val="Normal"/>
-      </w:pPr>
-      <w:r>
-        <w:rPr>
-          <w:rFonts w:ascii="Calibri" w:hAnsi="Calibri" w:eastAsia="Calibri" w:cs="Calibri"/>
-          <w:noProof w:val="0"/>
-          <w:sz w:val="22"/>
-          <w:szCs w:val="22"/>
-          <w:lang w:val="en-US"/>
+        <w:rPr>
+          <w:rFonts w:ascii="Calibri" w:hAnsi="Calibri" w:eastAsia="Calibri" w:cs="Calibri"/>
+          <w:noProof w:val="0"/>
+          <w:sz w:val="22"/>
+          <w:szCs w:val="22"/>
+          <w:lang w:val="pt-BR"/>
+        </w:rPr>
+      </w:pPr>
+      <w:r>
+        <w:rPr>
+          <w:rFonts w:ascii="Calibri" w:hAnsi="Calibri" w:eastAsia="Calibri" w:cs="Calibri"/>
+          <w:noProof w:val="0"/>
+          <w:sz w:val="22"/>
+          <w:szCs w:val="22"/>
+          <w:lang w:val="pt-BR"/>
         </w:rPr>
         <w:t xml:space="preserve">Sistemas </w:t>
       </w:r>
-      <w:proofErr w:type="spellStart"/>
-      <w:r>
-        <w:rPr>
-          <w:rFonts w:ascii="Calibri" w:hAnsi="Calibri" w:eastAsia="Calibri" w:cs="Calibri"/>
-          <w:noProof w:val="0"/>
-          <w:sz w:val="22"/>
-          <w:szCs w:val="22"/>
-          <w:lang w:val="en-US"/>
+      <w:r>
+        <w:rPr>
+          <w:rFonts w:ascii="Calibri" w:hAnsi="Calibri" w:eastAsia="Calibri" w:cs="Calibri"/>
+          <w:noProof w:val="0"/>
+          <w:sz w:val="22"/>
+          <w:szCs w:val="22"/>
+          <w:lang w:val="pt-BR"/>
         </w:rPr>
         <w:t>Baseados</w:t>
       </w:r>
-      <w:proofErr w:type="spellEnd"/>
-      <w:r>
-        <w:rPr>
-          <w:rFonts w:ascii="Calibri" w:hAnsi="Calibri" w:eastAsia="Calibri" w:cs="Calibri"/>
-          <w:noProof w:val="0"/>
-          <w:sz w:val="22"/>
-          <w:szCs w:val="22"/>
-          <w:lang w:val="en-US"/>
+      <w:r>
+        <w:rPr>
+          <w:rFonts w:ascii="Calibri" w:hAnsi="Calibri" w:eastAsia="Calibri" w:cs="Calibri"/>
+          <w:noProof w:val="0"/>
+          <w:sz w:val="22"/>
+          <w:szCs w:val="22"/>
+          <w:lang w:val="pt-BR"/>
         </w:rPr>
         <w:t xml:space="preserve"> </w:t>
       </w:r>
-      <w:proofErr w:type="spellStart"/>
-      <w:r>
-        <w:rPr>
-          <w:rFonts w:ascii="Calibri" w:hAnsi="Calibri" w:eastAsia="Calibri" w:cs="Calibri"/>
-          <w:noProof w:val="0"/>
-          <w:sz w:val="22"/>
-          <w:szCs w:val="22"/>
-          <w:lang w:val="en-US"/>
+      <w:r>
+        <w:rPr>
+          <w:rFonts w:ascii="Calibri" w:hAnsi="Calibri" w:eastAsia="Calibri" w:cs="Calibri"/>
+          <w:noProof w:val="0"/>
+          <w:sz w:val="22"/>
+          <w:szCs w:val="22"/>
+          <w:lang w:val="pt-BR"/>
         </w:rPr>
         <w:t>em</w:t>
       </w:r>
-      <w:proofErr w:type="spellEnd"/>
-      <w:r>
-        <w:rPr>
-          <w:rFonts w:ascii="Calibri" w:hAnsi="Calibri" w:eastAsia="Calibri" w:cs="Calibri"/>
-          <w:noProof w:val="0"/>
-          <w:sz w:val="22"/>
-          <w:szCs w:val="22"/>
-          <w:lang w:val="en-US"/>
+      <w:r>
+        <w:rPr>
+          <w:rFonts w:ascii="Calibri" w:hAnsi="Calibri" w:eastAsia="Calibri" w:cs="Calibri"/>
+          <w:noProof w:val="0"/>
+          <w:sz w:val="22"/>
+          <w:szCs w:val="22"/>
+          <w:lang w:val="pt-BR"/>
         </w:rPr>
         <w:t xml:space="preserve"> </w:t>
       </w:r>
-      <w:proofErr w:type="spellStart"/>
-      <w:r>
-        <w:rPr>
-          <w:rFonts w:ascii="Calibri" w:hAnsi="Calibri" w:eastAsia="Calibri" w:cs="Calibri"/>
-          <w:noProof w:val="0"/>
-          <w:sz w:val="22"/>
-          <w:szCs w:val="22"/>
-          <w:lang w:val="en-US"/>
+      <w:r>
+        <w:rPr>
+          <w:rFonts w:ascii="Calibri" w:hAnsi="Calibri" w:eastAsia="Calibri" w:cs="Calibri"/>
+          <w:noProof w:val="0"/>
+          <w:sz w:val="22"/>
+          <w:szCs w:val="22"/>
+          <w:lang w:val="pt-BR"/>
         </w:rPr>
         <w:t>Conhecimento</w:t>
       </w:r>
-      <w:proofErr w:type="spellEnd"/>
-      <w:r>
-        <w:rPr>
-          <w:rFonts w:ascii="Calibri" w:hAnsi="Calibri" w:eastAsia="Calibri" w:cs="Calibri"/>
-          <w:noProof w:val="0"/>
-          <w:sz w:val="22"/>
-          <w:szCs w:val="22"/>
-          <w:lang w:val="en-US"/>
+      <w:r>
+        <w:rPr>
+          <w:rFonts w:ascii="Calibri" w:hAnsi="Calibri" w:eastAsia="Calibri" w:cs="Calibri"/>
+          <w:noProof w:val="0"/>
+          <w:sz w:val="22"/>
+          <w:szCs w:val="22"/>
+          <w:lang w:val="pt-BR"/>
         </w:rPr>
         <w:t xml:space="preserve"> - </w:t>
       </w:r>
-      <w:hyperlink r:id="R5acbdcf568c54a6e">
+      <w:hyperlink r:id="R1850a8800d3d42f1">
         <w:r>
           <w:rPr>
             <w:rStyle w:val="Hyperlink"/>
@@ -416,7 +416,7 @@
             <w:noProof w:val="0"/>
             <w:sz w:val="22"/>
             <w:szCs w:val="22"/>
-            <w:lang w:val="en-US"/>
+            <w:lang w:val="pt-BR"/>
           </w:rPr>
           <w:t>http://dcm.ffclrp.usp.br/~augusto/teaching/ia/IA-SBC.pdf</w:t>
         </w:r>
@@ -427,7 +427,7 @@
           <w:noProof w:val="0"/>
           <w:sz w:val="22"/>
           <w:szCs w:val="22"/>
-          <w:lang w:val="en-US"/>
+          <w:lang w:val="pt-BR"/>
         </w:rPr>
         <w:t xml:space="preserve"> - 01/09 - 17:54</w:t>
       </w:r>
@@ -440,21 +440,28 @@
           <w:noProof w:val="0"/>
           <w:sz w:val="22"/>
           <w:szCs w:val="22"/>
-          <w:lang w:val="en-US"/>
+          <w:lang w:val="pt-BR"/>
         </w:rPr>
       </w:pPr>
     </w:p>
     <w:p>
       <w:pPr>
         <w:pStyle w:val="Normal"/>
-      </w:pPr>
-      <w:r>
-        <w:rPr>
-          <w:rFonts w:ascii="Calibri" w:hAnsi="Calibri" w:eastAsia="Calibri" w:cs="Calibri"/>
-          <w:noProof w:val="0"/>
-          <w:sz w:val="22"/>
-          <w:szCs w:val="22"/>
-          <w:lang w:val="en-US"/>
+        <w:rPr>
+          <w:rFonts w:ascii="Trebuchet MS" w:hAnsi="Trebuchet MS" w:eastAsia="Trebuchet MS" w:cs="Trebuchet MS"/>
+          <w:noProof w:val="0"/>
+          <w:sz w:val="18"/>
+          <w:szCs w:val="18"/>
+          <w:lang w:val="pt-BR"/>
+        </w:rPr>
+      </w:pPr>
+      <w:r>
+        <w:rPr>
+          <w:rFonts w:ascii="Calibri" w:hAnsi="Calibri" w:eastAsia="Calibri" w:cs="Calibri"/>
+          <w:noProof w:val="0"/>
+          <w:sz w:val="22"/>
+          <w:szCs w:val="22"/>
+          <w:lang w:val="pt-BR"/>
         </w:rPr>
         <w:t>Regra</w:t>
       </w:r>
@@ -464,7 +471,7 @@
           <w:noProof w:val="0"/>
           <w:sz w:val="22"/>
           <w:szCs w:val="22"/>
-          <w:lang w:val="en-US"/>
+          <w:lang w:val="pt-BR"/>
         </w:rPr>
         <w:t xml:space="preserve"> de </w:t>
       </w:r>
@@ -474,7 +481,7 @@
           <w:noProof w:val="0"/>
           <w:sz w:val="22"/>
           <w:szCs w:val="22"/>
-          <w:lang w:val="en-US"/>
+          <w:lang w:val="pt-BR"/>
         </w:rPr>
         <w:t>produção</w:t>
       </w:r>
@@ -484,11 +491,11 @@
           <w:noProof w:val="0"/>
           <w:sz w:val="22"/>
           <w:szCs w:val="22"/>
-          <w:lang w:val="en-US"/>
+          <w:lang w:val="pt-BR"/>
         </w:rPr>
         <w:t xml:space="preserve"> - </w:t>
       </w:r>
-      <w:hyperlink r:id="R9714f3a098584ca4">
+      <w:hyperlink r:id="Ra56b17f635ad4b4b">
         <w:r>
           <w:rPr>
             <w:rStyle w:val="Hyperlink"/>
@@ -496,7 +503,7 @@
             <w:noProof w:val="0"/>
             <w:sz w:val="22"/>
             <w:szCs w:val="22"/>
-            <w:lang w:val="en-US"/>
+            <w:lang w:val="pt-BR"/>
           </w:rPr>
           <w:t>http://sistemasespecialistas.blogspot.com/2006/04/regras-de-produo.html</w:t>
         </w:r>
@@ -507,7 +514,7 @@
           <w:noProof w:val="0"/>
           <w:sz w:val="22"/>
           <w:szCs w:val="22"/>
-          <w:lang w:val="en-US"/>
+          <w:lang w:val="pt-BR"/>
         </w:rPr>
         <w:t xml:space="preserve"> - 30/09 - 12:54 (</w:t>
       </w:r>
@@ -517,7 +524,7 @@
           <w:noProof w:val="0"/>
           <w:sz w:val="18"/>
           <w:szCs w:val="18"/>
-          <w:lang w:val="en-US"/>
+          <w:lang w:val="pt-BR"/>
         </w:rPr>
         <w:t>Extraído</w:t>
       </w:r>
@@ -527,7 +534,7 @@
           <w:noProof w:val="0"/>
           <w:sz w:val="18"/>
           <w:szCs w:val="18"/>
-          <w:lang w:val="en-US"/>
+          <w:lang w:val="pt-BR"/>
         </w:rPr>
         <w:t xml:space="preserve"> de Paul Harmon, David King. Sistemas </w:t>
       </w:r>
@@ -537,7 +544,7 @@
           <w:noProof w:val="0"/>
           <w:sz w:val="18"/>
           <w:szCs w:val="18"/>
-          <w:lang w:val="en-US"/>
+          <w:lang w:val="pt-BR"/>
         </w:rPr>
         <w:t>especialistas</w:t>
       </w:r>
@@ -547,7 +554,7 @@
           <w:noProof w:val="0"/>
           <w:sz w:val="18"/>
           <w:szCs w:val="18"/>
-          <w:lang w:val="en-US"/>
+          <w:lang w:val="pt-BR"/>
         </w:rPr>
         <w:t>. Rio de Janeiro: Campus, 1988.)</w:t>
       </w:r>
@@ -560,13 +567,17 @@
           <w:noProof w:val="0"/>
           <w:sz w:val="18"/>
           <w:szCs w:val="18"/>
-          <w:lang w:val="en-US"/>
-        </w:rPr>
-      </w:pPr>
-    </w:p>
-    <w:p w14:noSpellErr="1">
+          <w:lang w:val="pt-BR"/>
+        </w:rPr>
+      </w:pPr>
+    </w:p>
+    <w:p>
       <w:pPr>
         <w:pStyle w:val="Normal"/>
+        <w:rPr>
+          <w:noProof w:val="0"/>
+          <w:lang w:val="pt-BR"/>
+        </w:rPr>
       </w:pPr>
       <w:r>
         <w:rPr>
@@ -574,11 +585,11 @@
           <w:noProof w:val="0"/>
           <w:sz w:val="18"/>
           <w:szCs w:val="18"/>
-          <w:lang w:val="en-US"/>
+          <w:lang w:val="pt-BR"/>
         </w:rPr>
         <w:t xml:space="preserve">Software engineering / Ian Sommerville. — 9th ed. - </w:t>
       </w:r>
-      <w:hyperlink r:id="Rd1a94722be10493f">
+      <w:hyperlink r:id="Rb290676ad90e4ded">
         <w:r>
           <w:rPr>
             <w:rStyle w:val="Hyperlink"/>
@@ -586,7 +597,7 @@
             <w:noProof w:val="0"/>
             <w:sz w:val="18"/>
             <w:szCs w:val="18"/>
-            <w:lang w:val="en-US"/>
+            <w:lang w:val="pt-BR"/>
           </w:rPr>
           <w:t>https://edisciplinas.usp.br/pluginfile.php/2150022/mod_resource/content/1/1429431793.203Software%20Engineering%20by%20Somerville.pdf</w:t>
         </w:r>
@@ -600,28 +611,20 @@
           <w:noProof w:val="0"/>
           <w:sz w:val="18"/>
           <w:szCs w:val="18"/>
-          <w:lang w:val="en-US"/>
-        </w:rPr>
-      </w:pPr>
-    </w:p>
-    <w:p w14:noSpellErr="1">
+          <w:lang w:val="pt-BR"/>
+        </w:rPr>
+      </w:pPr>
+    </w:p>
+    <w:p>
       <w:pPr>
         <w:pStyle w:val="Normal"/>
-      </w:pPr>
-      <w:r>
         <w:rPr>
           <w:rFonts w:ascii="Trebuchet MS" w:hAnsi="Trebuchet MS" w:eastAsia="Trebuchet MS" w:cs="Trebuchet MS"/>
           <w:noProof w:val="0"/>
           <w:sz w:val="18"/>
           <w:szCs w:val="18"/>
-          <w:lang w:val="en-US"/>
-        </w:rPr>
-        <w:t>Glenford J. Myers - http://barbie.uta.edu/~mehra/Book1_The%20Art%20of%20Software%20Testing.pdf</w:t>
-      </w:r>
-    </w:p>
-    <w:p>
-      <w:pPr>
-        <w:pStyle w:val="Normal"/>
+          <w:lang w:val="pt-BR"/>
+        </w:rPr>
       </w:pPr>
       <w:r>
         <w:rPr>
@@ -629,17 +632,39 @@
           <w:noProof w:val="0"/>
           <w:sz w:val="18"/>
           <w:szCs w:val="18"/>
-          <w:lang w:val="en-US"/>
-        </w:rPr>
-        <w:t>Glenford J. Myers -</w:t>
-      </w:r>
-      <w:r>
+          <w:lang w:val="pt-BR"/>
+        </w:rPr>
+        <w:t>Glenford J. Myers - http://barbie.uta.edu/~mehra/Book1_The%20Art%20of%20Software%20Testing.pdf</w:t>
+      </w:r>
+    </w:p>
+    <w:p>
+      <w:pPr>
+        <w:pStyle w:val="Normal"/>
         <w:rPr>
           <w:rFonts w:ascii="Trebuchet MS" w:hAnsi="Trebuchet MS" w:eastAsia="Trebuchet MS" w:cs="Trebuchet MS"/>
           <w:noProof w:val="0"/>
           <w:sz w:val="18"/>
           <w:szCs w:val="18"/>
-          <w:lang w:val="en-US"/>
+          <w:lang w:val="pt-BR"/>
+        </w:rPr>
+      </w:pPr>
+      <w:r>
+        <w:rPr>
+          <w:rFonts w:ascii="Trebuchet MS" w:hAnsi="Trebuchet MS" w:eastAsia="Trebuchet MS" w:cs="Trebuchet MS"/>
+          <w:noProof w:val="0"/>
+          <w:sz w:val="18"/>
+          <w:szCs w:val="18"/>
+          <w:lang w:val="pt-BR"/>
+        </w:rPr>
+        <w:t>Glenford J. Myers -</w:t>
+      </w:r>
+      <w:r>
+        <w:rPr>
+          <w:rFonts w:ascii="Trebuchet MS" w:hAnsi="Trebuchet MS" w:eastAsia="Trebuchet MS" w:cs="Trebuchet MS"/>
+          <w:noProof w:val="0"/>
+          <w:sz w:val="18"/>
+          <w:szCs w:val="18"/>
+          <w:lang w:val="pt-BR"/>
         </w:rPr>
         <w:t xml:space="preserve"> https://www.safaribooksonline.com/library/view/the-art-of/9781118133156/copy.html</w:t>
       </w:r>
@@ -652,7 +677,7 @@
           <w:noProof w:val="0"/>
           <w:sz w:val="22"/>
           <w:szCs w:val="22"/>
-          <w:lang w:val="en-US"/>
+          <w:lang w:val="pt-BR"/>
         </w:rPr>
       </w:pPr>
     </w:p>
@@ -664,15 +689,19 @@
           <w:noProof w:val="0"/>
           <w:sz w:val="22"/>
           <w:szCs w:val="22"/>
-          <w:lang w:val="en-US"/>
+          <w:lang w:val="pt-BR"/>
         </w:rPr>
       </w:pPr>
     </w:p>
     <w:p w14:noSpellErr="1">
       <w:pPr>
         <w:pStyle w:val="Normal"/>
-      </w:pPr>
-      <w:hyperlink r:id="Rde25bf6af34b421f">
+        <w:rPr>
+          <w:noProof w:val="0"/>
+          <w:lang w:val="pt-BR"/>
+        </w:rPr>
+      </w:pPr>
+      <w:hyperlink r:id="R915492ed40ec447d">
         <w:r>
           <w:rPr>
             <w:rStyle w:val="Hyperlink"/>
@@ -680,30 +709,46 @@
             <w:noProof w:val="0"/>
             <w:sz w:val="22"/>
             <w:szCs w:val="22"/>
-            <w:lang w:val="en-US"/>
+            <w:lang w:val="pt-BR"/>
           </w:rPr>
           <w:t>https://www.flaticon.com/free-icon/cpu_1114544</w:t>
         </w:r>
       </w:hyperlink>
     </w:p>
     <w:p w14:noSpellErr="1">
-      <w:r>
+      <w:pPr>
+        <w:rPr>
+          <w:noProof w:val="0"/>
+          <w:lang w:val="pt-BR"/>
+        </w:rPr>
+      </w:pPr>
+      <w:r>
+        <w:rPr>
+          <w:noProof w:val="0"/>
+          <w:lang w:val="pt-BR"/>
+        </w:rPr>
         <w:br w:type="page"/>
       </w:r>
     </w:p>
-    <w:p w14:noSpellErr="1">
+    <w:p>
       <w:pPr>
         <w:pStyle w:val="Heading2"/>
+        <w:rPr>
+          <w:noProof w:val="0"/>
+          <w:lang w:val="pt-BR"/>
+        </w:rPr>
       </w:pPr>
       <w:r>
         <w:rPr>
           <w:rFonts w:ascii="Trebuchet MS" w:hAnsi="Trebuchet MS" w:eastAsia="Trebuchet MS" w:cs="Trebuchet MS"/>
+          <w:noProof w:val="0"/>
           <w:sz w:val="18"/>
           <w:szCs w:val="18"/>
+          <w:lang w:val="pt-BR"/>
         </w:rPr>
         <w:t xml:space="preserve">ISO/IEC 25010 </w:t>
       </w:r>
-      <w:hyperlink r:id="Re1724401bbf449e2">
+      <w:hyperlink r:id="R170c776c28514875">
         <w:r>
           <w:rPr>
             <w:rStyle w:val="Hyperlink"/>
@@ -711,7 +756,7 @@
             <w:noProof w:val="0"/>
             <w:sz w:val="22"/>
             <w:szCs w:val="22"/>
-            <w:lang w:val="en-US"/>
+            <w:lang w:val="pt-BR"/>
           </w:rPr>
           <w:t>http://iso25000.com/index.php/en/iso-25000-standards/iso-25010</w:t>
         </w:r>
@@ -725,20 +770,24 @@
           <w:noProof w:val="0"/>
           <w:sz w:val="22"/>
           <w:szCs w:val="22"/>
-          <w:lang w:val="en-US"/>
+          <w:lang w:val="pt-BR"/>
         </w:rPr>
       </w:pPr>
     </w:p>
     <w:p w14:noSpellErr="1">
       <w:pPr>
         <w:pStyle w:val="Normal"/>
+        <w:rPr>
+          <w:noProof w:val="0"/>
+          <w:lang w:val="pt-BR"/>
+        </w:rPr>
       </w:pPr>
       <w:r>
         <w:drawing>
-          <wp:inline wp14:editId="205356C7" wp14:anchorId="65B2470E">
+          <wp:inline wp14:editId="580AF17A" wp14:anchorId="65B2470E">
             <wp:extent cx="4572000" cy="1295400"/>
             <wp:effectExtent l="0" t="0" r="0" b="0"/>
-            <wp:docPr id="1190155579" name="Picture" title=""/>
+            <wp:docPr id="341551057" name="" title=""/>
             <wp:cNvGraphicFramePr>
               <a:graphicFrameLocks noChangeAspect="1"/>
             </wp:cNvGraphicFramePr>
@@ -746,14 +795,14 @@
               <a:graphicData uri="http://schemas.openxmlformats.org/drawingml/2006/picture">
                 <pic:pic>
                   <pic:nvPicPr>
-                    <pic:cNvPr id="0" name="Picture"/>
+                    <pic:cNvPr id="0" name=""/>
                     <pic:cNvPicPr/>
                   </pic:nvPicPr>
                   <pic:blipFill>
-                    <a:blip r:embed="Rf86fb3582f874df6">
-                      <a:extLst>
+                    <a:blip r:embed="R3bc31d7acb3d4d57">
+                      <a:extLst xmlns:a="http://schemas.openxmlformats.org/drawingml/2006/main">
                         <a:ext xmlns:a="http://schemas.openxmlformats.org/drawingml/2006/main" uri="{28A0092B-C50C-407E-A947-70E740481C1C}">
-                          <a14:useLocalDpi val="0"/>
+                          <a14:useLocalDpi xmlns:a14="http://schemas.microsoft.com/office/drawing/2010/main" val="0"/>
                         </a:ext>
                       </a:extLst>
                     </a:blip>
@@ -762,7 +811,7 @@
                     </a:stretch>
                   </pic:blipFill>
                   <pic:spPr>
-                    <a:xfrm>
+                    <a:xfrm rot="0" flipH="0" flipV="0">
                       <a:off x="0" y="0"/>
                       <a:ext cx="4572000" cy="1295400"/>
                     </a:xfrm>
@@ -776,6 +825,2121 @@
           </wp:inline>
         </w:drawing>
       </w:r>
+    </w:p>
+    <w:p w14:noSpellErr="1">
+      <w:pPr>
+        <w:rPr>
+          <w:noProof w:val="0"/>
+          <w:lang w:val="pt-BR"/>
+        </w:rPr>
+      </w:pPr>
+      <w:r>
+        <w:rPr>
+          <w:noProof w:val="0"/>
+          <w:lang w:val="pt-BR"/>
+        </w:rPr>
+        <w:br w:type="page"/>
+      </w:r>
+    </w:p>
+    <w:p>
+      <w:pPr>
+        <w:pStyle w:val="Normal"/>
+        <w:rPr>
+          <w:rFonts w:ascii="Calibri" w:hAnsi="Calibri" w:eastAsia="Calibri" w:cs="Calibri"/>
+          <w:noProof w:val="0"/>
+          <w:color w:val="222222"/>
+          <w:sz w:val="24"/>
+          <w:szCs w:val="24"/>
+          <w:lang w:val="pt-BR"/>
+        </w:rPr>
+      </w:pPr>
+      <w:r>
+        <w:rPr>
+          <w:rFonts w:ascii="Calibri" w:hAnsi="Calibri" w:eastAsia="Calibri" w:cs="Calibri"/>
+          <w:noProof w:val="0"/>
+          <w:color w:val="222222"/>
+          <w:sz w:val="24"/>
+          <w:szCs w:val="24"/>
+          <w:lang w:val="pt-BR"/>
+        </w:rPr>
+        <w:t>INTELIGÊNCIA ARTIFICIAL</w:t>
+      </w:r>
+    </w:p>
+    <w:p>
+      <w:pPr>
+        <w:pStyle w:val="Normal"/>
+        <w:rPr>
+          <w:rFonts w:ascii="Calibri" w:hAnsi="Calibri" w:eastAsia="Calibri" w:cs="Calibri"/>
+          <w:noProof w:val="0"/>
+          <w:color w:val="222222"/>
+          <w:sz w:val="24"/>
+          <w:szCs w:val="24"/>
+          <w:lang w:val="pt-BR"/>
+        </w:rPr>
+      </w:pPr>
+    </w:p>
+    <w:p>
+      <w:pPr>
+        <w:pStyle w:val="Normal"/>
+        <w:rPr>
+          <w:rFonts w:ascii="Calibri" w:hAnsi="Calibri" w:eastAsia="Calibri" w:cs="Calibri"/>
+          <w:noProof w:val="0"/>
+          <w:color w:val="222222"/>
+          <w:sz w:val="24"/>
+          <w:szCs w:val="24"/>
+          <w:lang w:val="pt-BR"/>
+        </w:rPr>
+      </w:pPr>
+      <w:r>
+        <w:rPr>
+          <w:rFonts w:ascii="Calibri" w:hAnsi="Calibri" w:eastAsia="Calibri" w:cs="Calibri"/>
+          <w:b w:val="1"/>
+          <w:bCs w:val="1"/>
+          <w:noProof w:val="0"/>
+          <w:color w:val="0000FF"/>
+          <w:sz w:val="24"/>
+          <w:szCs w:val="24"/>
+          <w:lang w:val="pt-BR"/>
+        </w:rPr>
+        <w:t>Referência:</w:t>
+      </w:r>
+      <w:r>
+        <w:rPr>
+          <w:rFonts w:ascii="Calibri" w:hAnsi="Calibri" w:eastAsia="Calibri" w:cs="Calibri"/>
+          <w:noProof w:val="0"/>
+          <w:color w:val="222222"/>
+          <w:sz w:val="24"/>
+          <w:szCs w:val="24"/>
+          <w:lang w:val="pt-BR"/>
+        </w:rPr>
+        <w:t xml:space="preserve"> CASTROUNIS, Alex. </w:t>
+      </w:r>
+      <w:r>
+        <w:rPr>
+          <w:rFonts w:ascii="Calibri" w:hAnsi="Calibri" w:eastAsia="Calibri" w:cs="Calibri"/>
+          <w:b w:val="1"/>
+          <w:bCs w:val="1"/>
+          <w:noProof w:val="0"/>
+          <w:color w:val="222222"/>
+          <w:sz w:val="24"/>
+          <w:szCs w:val="24"/>
+          <w:lang w:val="pt-BR"/>
+        </w:rPr>
+        <w:t xml:space="preserve">AI for People </w:t>
+      </w:r>
+      <w:proofErr w:type="spellStart"/>
+      <w:r>
+        <w:rPr>
+          <w:rFonts w:ascii="Calibri" w:hAnsi="Calibri" w:eastAsia="Calibri" w:cs="Calibri"/>
+          <w:b w:val="1"/>
+          <w:bCs w:val="1"/>
+          <w:noProof w:val="0"/>
+          <w:color w:val="222222"/>
+          <w:sz w:val="24"/>
+          <w:szCs w:val="24"/>
+          <w:lang w:val="pt-BR"/>
+        </w:rPr>
+        <w:t>and</w:t>
+      </w:r>
+      <w:proofErr w:type="spellEnd"/>
+      <w:r>
+        <w:rPr>
+          <w:rFonts w:ascii="Calibri" w:hAnsi="Calibri" w:eastAsia="Calibri" w:cs="Calibri"/>
+          <w:b w:val="1"/>
+          <w:bCs w:val="1"/>
+          <w:noProof w:val="0"/>
+          <w:color w:val="222222"/>
+          <w:sz w:val="24"/>
+          <w:szCs w:val="24"/>
+          <w:lang w:val="pt-BR"/>
+        </w:rPr>
+        <w:t xml:space="preserve"> Business. </w:t>
+      </w:r>
+      <w:r>
+        <w:rPr>
+          <w:rFonts w:ascii="Calibri" w:hAnsi="Calibri" w:eastAsia="Calibri" w:cs="Calibri"/>
+          <w:noProof w:val="0"/>
+          <w:color w:val="222222"/>
+          <w:sz w:val="24"/>
+          <w:szCs w:val="24"/>
+          <w:lang w:val="pt-BR"/>
+        </w:rPr>
+        <w:t xml:space="preserve">Sebastopol: </w:t>
+      </w:r>
+      <w:proofErr w:type="spellStart"/>
+      <w:r>
+        <w:rPr>
+          <w:rFonts w:ascii="Calibri" w:hAnsi="Calibri" w:eastAsia="Calibri" w:cs="Calibri"/>
+          <w:noProof w:val="0"/>
+          <w:color w:val="222222"/>
+          <w:sz w:val="24"/>
+          <w:szCs w:val="24"/>
+          <w:lang w:val="pt-BR"/>
+        </w:rPr>
+        <w:t>O’reilly</w:t>
+      </w:r>
+      <w:proofErr w:type="spellEnd"/>
+      <w:r>
+        <w:rPr>
+          <w:rFonts w:ascii="Calibri" w:hAnsi="Calibri" w:eastAsia="Calibri" w:cs="Calibri"/>
+          <w:noProof w:val="0"/>
+          <w:color w:val="222222"/>
+          <w:sz w:val="24"/>
+          <w:szCs w:val="24"/>
+          <w:lang w:val="pt-BR"/>
+        </w:rPr>
+        <w:t xml:space="preserve"> Media, Inc., 2019. Disponível em: &lt;https://learning.oreilly.com/</w:t>
+      </w:r>
+      <w:proofErr w:type="spellStart"/>
+      <w:r>
+        <w:rPr>
+          <w:rFonts w:ascii="Calibri" w:hAnsi="Calibri" w:eastAsia="Calibri" w:cs="Calibri"/>
+          <w:noProof w:val="0"/>
+          <w:color w:val="222222"/>
+          <w:sz w:val="24"/>
+          <w:szCs w:val="24"/>
+          <w:lang w:val="pt-BR"/>
+        </w:rPr>
+        <w:t>library</w:t>
+      </w:r>
+      <w:proofErr w:type="spellEnd"/>
+      <w:r>
+        <w:rPr>
+          <w:rFonts w:ascii="Calibri" w:hAnsi="Calibri" w:eastAsia="Calibri" w:cs="Calibri"/>
+          <w:noProof w:val="0"/>
+          <w:color w:val="222222"/>
+          <w:sz w:val="24"/>
+          <w:szCs w:val="24"/>
+          <w:lang w:val="pt-BR"/>
+        </w:rPr>
+        <w:t>/</w:t>
+      </w:r>
+      <w:proofErr w:type="spellStart"/>
+      <w:r>
+        <w:rPr>
+          <w:rFonts w:ascii="Calibri" w:hAnsi="Calibri" w:eastAsia="Calibri" w:cs="Calibri"/>
+          <w:noProof w:val="0"/>
+          <w:color w:val="222222"/>
+          <w:sz w:val="24"/>
+          <w:szCs w:val="24"/>
+          <w:lang w:val="pt-BR"/>
+        </w:rPr>
+        <w:t>view</w:t>
+      </w:r>
+      <w:proofErr w:type="spellEnd"/>
+      <w:r>
+        <w:rPr>
+          <w:rFonts w:ascii="Calibri" w:hAnsi="Calibri" w:eastAsia="Calibri" w:cs="Calibri"/>
+          <w:noProof w:val="0"/>
+          <w:color w:val="222222"/>
+          <w:sz w:val="24"/>
+          <w:szCs w:val="24"/>
+          <w:lang w:val="pt-BR"/>
+        </w:rPr>
+        <w:t>/ai-for-</w:t>
+      </w:r>
+      <w:proofErr w:type="spellStart"/>
+      <w:r>
+        <w:rPr>
+          <w:rFonts w:ascii="Calibri" w:hAnsi="Calibri" w:eastAsia="Calibri" w:cs="Calibri"/>
+          <w:noProof w:val="0"/>
+          <w:color w:val="222222"/>
+          <w:sz w:val="24"/>
+          <w:szCs w:val="24"/>
+          <w:lang w:val="pt-BR"/>
+        </w:rPr>
+        <w:t>people</w:t>
+      </w:r>
+      <w:proofErr w:type="spellEnd"/>
+      <w:r>
+        <w:rPr>
+          <w:rFonts w:ascii="Calibri" w:hAnsi="Calibri" w:eastAsia="Calibri" w:cs="Calibri"/>
+          <w:noProof w:val="0"/>
+          <w:color w:val="222222"/>
+          <w:sz w:val="24"/>
+          <w:szCs w:val="24"/>
+          <w:lang w:val="pt-BR"/>
+        </w:rPr>
+        <w:t>/9781492036562/copyright-page01.html&gt;. Acesso em: 16 mar. 2019.</w:t>
+      </w:r>
+    </w:p>
+    <w:p>
+      <w:pPr>
+        <w:rPr>
+          <w:rFonts w:ascii="Calibri" w:hAnsi="Calibri" w:eastAsia="Calibri" w:cs="Calibri"/>
+          <w:noProof w:val="0"/>
+          <w:color w:val="222222"/>
+          <w:sz w:val="24"/>
+          <w:szCs w:val="24"/>
+          <w:lang w:val="pt-BR"/>
+        </w:rPr>
+      </w:pPr>
+      <w:r>
+        <w:rPr>
+          <w:rFonts w:ascii="Calibri" w:hAnsi="Calibri" w:eastAsia="Calibri" w:cs="Calibri"/>
+          <w:b w:val="1"/>
+          <w:bCs w:val="1"/>
+          <w:noProof w:val="0"/>
+          <w:color w:val="0000FF"/>
+          <w:sz w:val="24"/>
+          <w:szCs w:val="24"/>
+          <w:lang w:val="pt-BR"/>
+        </w:rPr>
+        <w:t>Citação</w:t>
+      </w:r>
+      <w:r>
+        <w:rPr>
+          <w:rFonts w:ascii="Calibri" w:hAnsi="Calibri" w:eastAsia="Calibri" w:cs="Calibri"/>
+          <w:b w:val="1"/>
+          <w:bCs w:val="1"/>
+          <w:noProof w:val="0"/>
+          <w:color w:val="0000FF"/>
+          <w:sz w:val="24"/>
+          <w:szCs w:val="24"/>
+          <w:lang w:val="pt-BR"/>
+        </w:rPr>
+        <w:t xml:space="preserve"> com </w:t>
+      </w:r>
+      <w:r>
+        <w:rPr>
+          <w:rFonts w:ascii="Calibri" w:hAnsi="Calibri" w:eastAsia="Calibri" w:cs="Calibri"/>
+          <w:b w:val="1"/>
+          <w:bCs w:val="1"/>
+          <w:noProof w:val="0"/>
+          <w:color w:val="0000FF"/>
+          <w:sz w:val="24"/>
+          <w:szCs w:val="24"/>
+          <w:lang w:val="pt-BR"/>
+        </w:rPr>
+        <w:t>autor</w:t>
+      </w:r>
+      <w:r>
+        <w:rPr>
+          <w:rFonts w:ascii="Calibri" w:hAnsi="Calibri" w:eastAsia="Calibri" w:cs="Calibri"/>
+          <w:b w:val="1"/>
+          <w:bCs w:val="1"/>
+          <w:noProof w:val="0"/>
+          <w:color w:val="0000FF"/>
+          <w:sz w:val="24"/>
+          <w:szCs w:val="24"/>
+          <w:lang w:val="pt-BR"/>
+        </w:rPr>
+        <w:t xml:space="preserve"> </w:t>
+      </w:r>
+      <w:r>
+        <w:rPr>
+          <w:rFonts w:ascii="Calibri" w:hAnsi="Calibri" w:eastAsia="Calibri" w:cs="Calibri"/>
+          <w:b w:val="1"/>
+          <w:bCs w:val="1"/>
+          <w:noProof w:val="0"/>
+          <w:color w:val="0000FF"/>
+          <w:sz w:val="24"/>
+          <w:szCs w:val="24"/>
+          <w:lang w:val="pt-BR"/>
+        </w:rPr>
+        <w:t>incluído</w:t>
+      </w:r>
+      <w:r>
+        <w:rPr>
+          <w:rFonts w:ascii="Calibri" w:hAnsi="Calibri" w:eastAsia="Calibri" w:cs="Calibri"/>
+          <w:b w:val="1"/>
+          <w:bCs w:val="1"/>
+          <w:noProof w:val="0"/>
+          <w:color w:val="0000FF"/>
+          <w:sz w:val="24"/>
+          <w:szCs w:val="24"/>
+          <w:lang w:val="pt-BR"/>
+        </w:rPr>
+        <w:t xml:space="preserve"> no </w:t>
+      </w:r>
+      <w:r>
+        <w:rPr>
+          <w:rFonts w:ascii="Calibri" w:hAnsi="Calibri" w:eastAsia="Calibri" w:cs="Calibri"/>
+          <w:b w:val="1"/>
+          <w:bCs w:val="1"/>
+          <w:noProof w:val="0"/>
+          <w:color w:val="0000FF"/>
+          <w:sz w:val="24"/>
+          <w:szCs w:val="24"/>
+          <w:lang w:val="pt-BR"/>
+        </w:rPr>
+        <w:t>texto</w:t>
+      </w:r>
+      <w:r>
+        <w:rPr>
+          <w:rFonts w:ascii="Calibri" w:hAnsi="Calibri" w:eastAsia="Calibri" w:cs="Calibri"/>
+          <w:b w:val="1"/>
+          <w:bCs w:val="1"/>
+          <w:noProof w:val="0"/>
+          <w:color w:val="0000FF"/>
+          <w:sz w:val="24"/>
+          <w:szCs w:val="24"/>
+          <w:lang w:val="pt-BR"/>
+        </w:rPr>
+        <w:t xml:space="preserve">: </w:t>
+      </w:r>
+      <w:r>
+        <w:rPr>
+          <w:rFonts w:ascii="Calibri" w:hAnsi="Calibri" w:eastAsia="Calibri" w:cs="Calibri"/>
+          <w:noProof w:val="0"/>
+          <w:color w:val="222222"/>
+          <w:sz w:val="24"/>
+          <w:szCs w:val="24"/>
+          <w:lang w:val="pt-BR"/>
+        </w:rPr>
+        <w:t>Castrounis</w:t>
+      </w:r>
+      <w:r>
+        <w:rPr>
+          <w:rFonts w:ascii="Calibri" w:hAnsi="Calibri" w:eastAsia="Calibri" w:cs="Calibri"/>
+          <w:noProof w:val="0"/>
+          <w:color w:val="222222"/>
+          <w:sz w:val="24"/>
+          <w:szCs w:val="24"/>
+          <w:lang w:val="pt-BR"/>
+        </w:rPr>
+        <w:t xml:space="preserve"> (2019)</w:t>
+      </w:r>
+    </w:p>
+    <w:p>
+      <w:pPr>
+        <w:rPr>
+          <w:rFonts w:ascii="Calibri" w:hAnsi="Calibri" w:eastAsia="Calibri" w:cs="Calibri"/>
+          <w:noProof w:val="0"/>
+          <w:color w:val="222222"/>
+          <w:sz w:val="24"/>
+          <w:szCs w:val="24"/>
+          <w:lang w:val="pt-BR"/>
+        </w:rPr>
+      </w:pPr>
+      <w:r>
+        <w:rPr>
+          <w:rFonts w:ascii="Calibri" w:hAnsi="Calibri" w:eastAsia="Calibri" w:cs="Calibri"/>
+          <w:b w:val="1"/>
+          <w:bCs w:val="1"/>
+          <w:noProof w:val="0"/>
+          <w:color w:val="0000FF"/>
+          <w:sz w:val="24"/>
+          <w:szCs w:val="24"/>
+          <w:lang w:val="pt-BR"/>
+        </w:rPr>
+        <w:t>Citação</w:t>
+      </w:r>
+      <w:r>
+        <w:rPr>
+          <w:rFonts w:ascii="Calibri" w:hAnsi="Calibri" w:eastAsia="Calibri" w:cs="Calibri"/>
+          <w:b w:val="1"/>
+          <w:bCs w:val="1"/>
+          <w:noProof w:val="0"/>
+          <w:color w:val="0000FF"/>
+          <w:sz w:val="24"/>
+          <w:szCs w:val="24"/>
+          <w:lang w:val="pt-BR"/>
+        </w:rPr>
+        <w:t xml:space="preserve"> com </w:t>
+      </w:r>
+      <w:r>
+        <w:rPr>
+          <w:rFonts w:ascii="Calibri" w:hAnsi="Calibri" w:eastAsia="Calibri" w:cs="Calibri"/>
+          <w:b w:val="1"/>
+          <w:bCs w:val="1"/>
+          <w:noProof w:val="0"/>
+          <w:color w:val="0000FF"/>
+          <w:sz w:val="24"/>
+          <w:szCs w:val="24"/>
+          <w:lang w:val="pt-BR"/>
+        </w:rPr>
+        <w:t>autor</w:t>
+      </w:r>
+      <w:r>
+        <w:rPr>
+          <w:rFonts w:ascii="Calibri" w:hAnsi="Calibri" w:eastAsia="Calibri" w:cs="Calibri"/>
+          <w:b w:val="1"/>
+          <w:bCs w:val="1"/>
+          <w:noProof w:val="0"/>
+          <w:color w:val="0000FF"/>
+          <w:sz w:val="24"/>
+          <w:szCs w:val="24"/>
+          <w:lang w:val="pt-BR"/>
+        </w:rPr>
+        <w:t xml:space="preserve"> </w:t>
+      </w:r>
+      <w:r>
+        <w:rPr>
+          <w:rFonts w:ascii="Calibri" w:hAnsi="Calibri" w:eastAsia="Calibri" w:cs="Calibri"/>
+          <w:b w:val="1"/>
+          <w:bCs w:val="1"/>
+          <w:noProof w:val="0"/>
+          <w:color w:val="0000FF"/>
+          <w:sz w:val="24"/>
+          <w:szCs w:val="24"/>
+          <w:lang w:val="pt-BR"/>
+        </w:rPr>
+        <w:t>não</w:t>
+      </w:r>
+      <w:r>
+        <w:rPr>
+          <w:rFonts w:ascii="Calibri" w:hAnsi="Calibri" w:eastAsia="Calibri" w:cs="Calibri"/>
+          <w:b w:val="1"/>
+          <w:bCs w:val="1"/>
+          <w:noProof w:val="0"/>
+          <w:color w:val="0000FF"/>
+          <w:sz w:val="24"/>
+          <w:szCs w:val="24"/>
+          <w:lang w:val="pt-BR"/>
+        </w:rPr>
+        <w:t xml:space="preserve"> </w:t>
+      </w:r>
+      <w:r>
+        <w:rPr>
+          <w:rFonts w:ascii="Calibri" w:hAnsi="Calibri" w:eastAsia="Calibri" w:cs="Calibri"/>
+          <w:b w:val="1"/>
+          <w:bCs w:val="1"/>
+          <w:noProof w:val="0"/>
+          <w:color w:val="0000FF"/>
+          <w:sz w:val="24"/>
+          <w:szCs w:val="24"/>
+          <w:lang w:val="pt-BR"/>
+        </w:rPr>
+        <w:t>incluído</w:t>
+      </w:r>
+      <w:r>
+        <w:rPr>
+          <w:rFonts w:ascii="Calibri" w:hAnsi="Calibri" w:eastAsia="Calibri" w:cs="Calibri"/>
+          <w:b w:val="1"/>
+          <w:bCs w:val="1"/>
+          <w:noProof w:val="0"/>
+          <w:color w:val="0000FF"/>
+          <w:sz w:val="24"/>
+          <w:szCs w:val="24"/>
+          <w:lang w:val="pt-BR"/>
+        </w:rPr>
+        <w:t xml:space="preserve"> no </w:t>
+      </w:r>
+      <w:r>
+        <w:rPr>
+          <w:rFonts w:ascii="Calibri" w:hAnsi="Calibri" w:eastAsia="Calibri" w:cs="Calibri"/>
+          <w:b w:val="1"/>
+          <w:bCs w:val="1"/>
+          <w:noProof w:val="0"/>
+          <w:color w:val="0000FF"/>
+          <w:sz w:val="24"/>
+          <w:szCs w:val="24"/>
+          <w:lang w:val="pt-BR"/>
+        </w:rPr>
+        <w:t>texto</w:t>
+      </w:r>
+      <w:r>
+        <w:rPr>
+          <w:rFonts w:ascii="Calibri" w:hAnsi="Calibri" w:eastAsia="Calibri" w:cs="Calibri"/>
+          <w:b w:val="1"/>
+          <w:bCs w:val="1"/>
+          <w:noProof w:val="0"/>
+          <w:color w:val="0000FF"/>
+          <w:sz w:val="24"/>
+          <w:szCs w:val="24"/>
+          <w:lang w:val="pt-BR"/>
+        </w:rPr>
+        <w:t xml:space="preserve">: </w:t>
+      </w:r>
+      <w:r>
+        <w:rPr>
+          <w:rFonts w:ascii="Calibri" w:hAnsi="Calibri" w:eastAsia="Calibri" w:cs="Calibri"/>
+          <w:noProof w:val="0"/>
+          <w:color w:val="222222"/>
+          <w:sz w:val="24"/>
+          <w:szCs w:val="24"/>
+          <w:lang w:val="pt-BR"/>
+        </w:rPr>
+        <w:t>(CASTROUNIS, 2019)</w:t>
+      </w:r>
+    </w:p>
+    <w:p>
+      <w:pPr>
+        <w:pStyle w:val="Normal"/>
+        <w:rPr>
+          <w:rFonts w:ascii="Calibri" w:hAnsi="Calibri" w:eastAsia="Calibri" w:cs="Calibri"/>
+          <w:noProof w:val="0"/>
+          <w:color w:val="222222"/>
+          <w:sz w:val="24"/>
+          <w:szCs w:val="24"/>
+          <w:lang w:val="pt-BR"/>
+        </w:rPr>
+      </w:pPr>
+    </w:p>
+    <w:p>
+      <w:pPr>
+        <w:pStyle w:val="Normal"/>
+        <w:rPr>
+          <w:rFonts w:ascii="Calibri" w:hAnsi="Calibri" w:eastAsia="Calibri" w:cs="Calibri"/>
+          <w:noProof w:val="0"/>
+          <w:color w:val="222222"/>
+          <w:sz w:val="24"/>
+          <w:szCs w:val="24"/>
+          <w:lang w:val="pt-BR"/>
+        </w:rPr>
+      </w:pPr>
+      <w:r>
+        <w:rPr>
+          <w:rFonts w:ascii="Calibri" w:hAnsi="Calibri" w:eastAsia="Calibri" w:cs="Calibri"/>
+          <w:b w:val="1"/>
+          <w:bCs w:val="1"/>
+          <w:noProof w:val="0"/>
+          <w:color w:val="0000FF"/>
+          <w:sz w:val="24"/>
+          <w:szCs w:val="24"/>
+          <w:lang w:val="pt-BR"/>
+        </w:rPr>
+        <w:t>Referência:</w:t>
+      </w:r>
+      <w:r>
+        <w:rPr>
+          <w:rFonts w:ascii="Calibri" w:hAnsi="Calibri" w:eastAsia="Calibri" w:cs="Calibri"/>
+          <w:noProof w:val="0"/>
+          <w:color w:val="222222"/>
+          <w:sz w:val="24"/>
+          <w:szCs w:val="24"/>
+          <w:lang w:val="pt-BR"/>
+        </w:rPr>
+        <w:t xml:space="preserve"> LUGER, George F. </w:t>
+      </w:r>
+      <w:r>
+        <w:rPr>
+          <w:rFonts w:ascii="Calibri" w:hAnsi="Calibri" w:eastAsia="Calibri" w:cs="Calibri"/>
+          <w:b w:val="1"/>
+          <w:bCs w:val="1"/>
+          <w:noProof w:val="0"/>
+          <w:color w:val="222222"/>
+          <w:sz w:val="24"/>
+          <w:szCs w:val="24"/>
+          <w:lang w:val="pt-BR"/>
+        </w:rPr>
+        <w:t xml:space="preserve">Artificial </w:t>
+      </w:r>
+      <w:proofErr w:type="spellStart"/>
+      <w:r>
+        <w:rPr>
+          <w:rFonts w:ascii="Calibri" w:hAnsi="Calibri" w:eastAsia="Calibri" w:cs="Calibri"/>
+          <w:b w:val="1"/>
+          <w:bCs w:val="1"/>
+          <w:noProof w:val="0"/>
+          <w:color w:val="222222"/>
+          <w:sz w:val="24"/>
+          <w:szCs w:val="24"/>
+          <w:lang w:val="pt-BR"/>
+        </w:rPr>
+        <w:t>intelligence</w:t>
+      </w:r>
+      <w:proofErr w:type="spellEnd"/>
+      <w:r>
+        <w:rPr>
+          <w:rFonts w:ascii="Calibri" w:hAnsi="Calibri" w:eastAsia="Calibri" w:cs="Calibri"/>
+          <w:b w:val="1"/>
+          <w:bCs w:val="1"/>
+          <w:noProof w:val="0"/>
+          <w:color w:val="222222"/>
+          <w:sz w:val="24"/>
+          <w:szCs w:val="24"/>
+          <w:lang w:val="pt-BR"/>
+        </w:rPr>
+        <w:t xml:space="preserve"> : </w:t>
+      </w:r>
+      <w:proofErr w:type="spellStart"/>
+      <w:r>
+        <w:rPr>
+          <w:rFonts w:ascii="Calibri" w:hAnsi="Calibri" w:eastAsia="Calibri" w:cs="Calibri"/>
+          <w:b w:val="1"/>
+          <w:bCs w:val="1"/>
+          <w:noProof w:val="0"/>
+          <w:color w:val="222222"/>
+          <w:sz w:val="24"/>
+          <w:szCs w:val="24"/>
+          <w:lang w:val="pt-BR"/>
+        </w:rPr>
+        <w:t>structures</w:t>
+      </w:r>
+      <w:proofErr w:type="spellEnd"/>
+      <w:r>
+        <w:rPr>
+          <w:rFonts w:ascii="Calibri" w:hAnsi="Calibri" w:eastAsia="Calibri" w:cs="Calibri"/>
+          <w:b w:val="1"/>
+          <w:bCs w:val="1"/>
+          <w:noProof w:val="0"/>
+          <w:color w:val="222222"/>
+          <w:sz w:val="24"/>
+          <w:szCs w:val="24"/>
+          <w:lang w:val="pt-BR"/>
+        </w:rPr>
+        <w:t xml:space="preserve"> </w:t>
+      </w:r>
+      <w:proofErr w:type="spellStart"/>
+      <w:r>
+        <w:rPr>
+          <w:rFonts w:ascii="Calibri" w:hAnsi="Calibri" w:eastAsia="Calibri" w:cs="Calibri"/>
+          <w:b w:val="1"/>
+          <w:bCs w:val="1"/>
+          <w:noProof w:val="0"/>
+          <w:color w:val="222222"/>
+          <w:sz w:val="24"/>
+          <w:szCs w:val="24"/>
+          <w:lang w:val="pt-BR"/>
+        </w:rPr>
+        <w:t>and</w:t>
+      </w:r>
+      <w:proofErr w:type="spellEnd"/>
+      <w:r>
+        <w:rPr>
+          <w:rFonts w:ascii="Calibri" w:hAnsi="Calibri" w:eastAsia="Calibri" w:cs="Calibri"/>
+          <w:b w:val="1"/>
+          <w:bCs w:val="1"/>
+          <w:noProof w:val="0"/>
+          <w:color w:val="222222"/>
+          <w:sz w:val="24"/>
+          <w:szCs w:val="24"/>
+          <w:lang w:val="pt-BR"/>
+        </w:rPr>
+        <w:t xml:space="preserve"> </w:t>
+      </w:r>
+      <w:proofErr w:type="spellStart"/>
+      <w:r>
+        <w:rPr>
+          <w:rFonts w:ascii="Calibri" w:hAnsi="Calibri" w:eastAsia="Calibri" w:cs="Calibri"/>
+          <w:b w:val="1"/>
+          <w:bCs w:val="1"/>
+          <w:noProof w:val="0"/>
+          <w:color w:val="222222"/>
+          <w:sz w:val="24"/>
+          <w:szCs w:val="24"/>
+          <w:lang w:val="pt-BR"/>
+        </w:rPr>
+        <w:t>strategies</w:t>
+      </w:r>
+      <w:proofErr w:type="spellEnd"/>
+      <w:r>
+        <w:rPr>
+          <w:rFonts w:ascii="Calibri" w:hAnsi="Calibri" w:eastAsia="Calibri" w:cs="Calibri"/>
+          <w:b w:val="1"/>
+          <w:bCs w:val="1"/>
+          <w:noProof w:val="0"/>
+          <w:color w:val="222222"/>
+          <w:sz w:val="24"/>
+          <w:szCs w:val="24"/>
+          <w:lang w:val="pt-BR"/>
+        </w:rPr>
+        <w:t xml:space="preserve"> for </w:t>
+      </w:r>
+      <w:proofErr w:type="spellStart"/>
+      <w:r>
+        <w:rPr>
+          <w:rFonts w:ascii="Calibri" w:hAnsi="Calibri" w:eastAsia="Calibri" w:cs="Calibri"/>
+          <w:b w:val="1"/>
+          <w:bCs w:val="1"/>
+          <w:noProof w:val="0"/>
+          <w:color w:val="222222"/>
+          <w:sz w:val="24"/>
+          <w:szCs w:val="24"/>
+          <w:lang w:val="pt-BR"/>
+        </w:rPr>
+        <w:t>complex</w:t>
+      </w:r>
+      <w:proofErr w:type="spellEnd"/>
+      <w:r>
+        <w:rPr>
+          <w:rFonts w:ascii="Calibri" w:hAnsi="Calibri" w:eastAsia="Calibri" w:cs="Calibri"/>
+          <w:b w:val="1"/>
+          <w:bCs w:val="1"/>
+          <w:noProof w:val="0"/>
+          <w:color w:val="222222"/>
+          <w:sz w:val="24"/>
+          <w:szCs w:val="24"/>
+          <w:lang w:val="pt-BR"/>
+        </w:rPr>
+        <w:t xml:space="preserve"> </w:t>
+      </w:r>
+      <w:proofErr w:type="spellStart"/>
+      <w:r>
+        <w:rPr>
+          <w:rFonts w:ascii="Calibri" w:hAnsi="Calibri" w:eastAsia="Calibri" w:cs="Calibri"/>
+          <w:b w:val="1"/>
+          <w:bCs w:val="1"/>
+          <w:noProof w:val="0"/>
+          <w:color w:val="222222"/>
+          <w:sz w:val="24"/>
+          <w:szCs w:val="24"/>
+          <w:lang w:val="pt-BR"/>
+        </w:rPr>
+        <w:t>problem</w:t>
+      </w:r>
+      <w:proofErr w:type="spellEnd"/>
+      <w:r>
+        <w:rPr>
+          <w:rFonts w:ascii="Calibri" w:hAnsi="Calibri" w:eastAsia="Calibri" w:cs="Calibri"/>
+          <w:b w:val="1"/>
+          <w:bCs w:val="1"/>
+          <w:noProof w:val="0"/>
+          <w:color w:val="222222"/>
+          <w:sz w:val="24"/>
+          <w:szCs w:val="24"/>
+          <w:lang w:val="pt-BR"/>
+        </w:rPr>
+        <w:t xml:space="preserve"> </w:t>
+      </w:r>
+      <w:proofErr w:type="spellStart"/>
+      <w:r>
+        <w:rPr>
+          <w:rFonts w:ascii="Calibri" w:hAnsi="Calibri" w:eastAsia="Calibri" w:cs="Calibri"/>
+          <w:b w:val="1"/>
+          <w:bCs w:val="1"/>
+          <w:noProof w:val="0"/>
+          <w:color w:val="222222"/>
+          <w:sz w:val="24"/>
+          <w:szCs w:val="24"/>
+          <w:lang w:val="pt-BR"/>
+        </w:rPr>
+        <w:t>solving</w:t>
+      </w:r>
+      <w:proofErr w:type="spellEnd"/>
+      <w:r>
+        <w:rPr>
+          <w:rFonts w:ascii="Calibri" w:hAnsi="Calibri" w:eastAsia="Calibri" w:cs="Calibri"/>
+          <w:b w:val="1"/>
+          <w:bCs w:val="1"/>
+          <w:noProof w:val="0"/>
+          <w:color w:val="222222"/>
+          <w:sz w:val="24"/>
+          <w:szCs w:val="24"/>
+          <w:lang w:val="pt-BR"/>
+        </w:rPr>
+        <w:t xml:space="preserve">. </w:t>
+      </w:r>
+      <w:r>
+        <w:rPr>
+          <w:rFonts w:ascii="Calibri" w:hAnsi="Calibri" w:eastAsia="Calibri" w:cs="Calibri"/>
+          <w:noProof w:val="0"/>
+          <w:color w:val="222222"/>
+          <w:sz w:val="24"/>
+          <w:szCs w:val="24"/>
+          <w:lang w:val="pt-BR"/>
+        </w:rPr>
+        <w:t xml:space="preserve">6. ed. Boston: Pearson </w:t>
+      </w:r>
+      <w:proofErr w:type="spellStart"/>
+      <w:r>
+        <w:rPr>
+          <w:rFonts w:ascii="Calibri" w:hAnsi="Calibri" w:eastAsia="Calibri" w:cs="Calibri"/>
+          <w:noProof w:val="0"/>
+          <w:color w:val="222222"/>
+          <w:sz w:val="24"/>
+          <w:szCs w:val="24"/>
+          <w:lang w:val="pt-BR"/>
+        </w:rPr>
+        <w:t>Education</w:t>
+      </w:r>
+      <w:proofErr w:type="spellEnd"/>
+      <w:r>
+        <w:rPr>
+          <w:rFonts w:ascii="Calibri" w:hAnsi="Calibri" w:eastAsia="Calibri" w:cs="Calibri"/>
+          <w:noProof w:val="0"/>
+          <w:color w:val="222222"/>
+          <w:sz w:val="24"/>
+          <w:szCs w:val="24"/>
+          <w:lang w:val="pt-BR"/>
+        </w:rPr>
+        <w:t xml:space="preserve">, </w:t>
+      </w:r>
+      <w:proofErr w:type="spellStart"/>
+      <w:r>
+        <w:rPr>
+          <w:rFonts w:ascii="Calibri" w:hAnsi="Calibri" w:eastAsia="Calibri" w:cs="Calibri"/>
+          <w:noProof w:val="0"/>
+          <w:color w:val="222222"/>
+          <w:sz w:val="24"/>
+          <w:szCs w:val="24"/>
+          <w:lang w:val="pt-BR"/>
+        </w:rPr>
+        <w:t>Inc</w:t>
+      </w:r>
+      <w:proofErr w:type="spellEnd"/>
+      <w:r>
+        <w:rPr>
+          <w:rFonts w:ascii="Calibri" w:hAnsi="Calibri" w:eastAsia="Calibri" w:cs="Calibri"/>
+          <w:noProof w:val="0"/>
+          <w:color w:val="222222"/>
+          <w:sz w:val="24"/>
+          <w:szCs w:val="24"/>
+          <w:lang w:val="pt-BR"/>
+        </w:rPr>
+        <w:t>, 2009. Disponível em: &lt;http://dspace.fue.edu.eg/</w:t>
+      </w:r>
+      <w:proofErr w:type="spellStart"/>
+      <w:r>
+        <w:rPr>
+          <w:rFonts w:ascii="Calibri" w:hAnsi="Calibri" w:eastAsia="Calibri" w:cs="Calibri"/>
+          <w:noProof w:val="0"/>
+          <w:color w:val="222222"/>
+          <w:sz w:val="24"/>
+          <w:szCs w:val="24"/>
+          <w:lang w:val="pt-BR"/>
+        </w:rPr>
+        <w:t>xmlui</w:t>
+      </w:r>
+      <w:proofErr w:type="spellEnd"/>
+      <w:r>
+        <w:rPr>
+          <w:rFonts w:ascii="Calibri" w:hAnsi="Calibri" w:eastAsia="Calibri" w:cs="Calibri"/>
+          <w:noProof w:val="0"/>
+          <w:color w:val="222222"/>
+          <w:sz w:val="24"/>
+          <w:szCs w:val="24"/>
+          <w:lang w:val="pt-BR"/>
+        </w:rPr>
+        <w:t>/</w:t>
+      </w:r>
+      <w:proofErr w:type="spellStart"/>
+      <w:r>
+        <w:rPr>
+          <w:rFonts w:ascii="Calibri" w:hAnsi="Calibri" w:eastAsia="Calibri" w:cs="Calibri"/>
+          <w:noProof w:val="0"/>
+          <w:color w:val="222222"/>
+          <w:sz w:val="24"/>
+          <w:szCs w:val="24"/>
+          <w:lang w:val="pt-BR"/>
+        </w:rPr>
+        <w:t>bitstream</w:t>
+      </w:r>
+      <w:proofErr w:type="spellEnd"/>
+      <w:r>
+        <w:rPr>
+          <w:rFonts w:ascii="Calibri" w:hAnsi="Calibri" w:eastAsia="Calibri" w:cs="Calibri"/>
+          <w:noProof w:val="0"/>
+          <w:color w:val="222222"/>
+          <w:sz w:val="24"/>
+          <w:szCs w:val="24"/>
+          <w:lang w:val="pt-BR"/>
+        </w:rPr>
+        <w:t>/</w:t>
+      </w:r>
+      <w:proofErr w:type="spellStart"/>
+      <w:r>
+        <w:rPr>
+          <w:rFonts w:ascii="Calibri" w:hAnsi="Calibri" w:eastAsia="Calibri" w:cs="Calibri"/>
+          <w:noProof w:val="0"/>
+          <w:color w:val="222222"/>
+          <w:sz w:val="24"/>
+          <w:szCs w:val="24"/>
+          <w:lang w:val="pt-BR"/>
+        </w:rPr>
+        <w:t>handle</w:t>
+      </w:r>
+      <w:proofErr w:type="spellEnd"/>
+      <w:r>
+        <w:rPr>
+          <w:rFonts w:ascii="Calibri" w:hAnsi="Calibri" w:eastAsia="Calibri" w:cs="Calibri"/>
+          <w:noProof w:val="0"/>
+          <w:color w:val="222222"/>
+          <w:sz w:val="24"/>
+          <w:szCs w:val="24"/>
+          <w:lang w:val="pt-BR"/>
+        </w:rPr>
+        <w:t>/123456789/3379/2387.pdf?sequence=1&gt;. Acesso em: 16 mar. 2019.</w:t>
+      </w:r>
+    </w:p>
+    <w:p>
+      <w:pPr>
+        <w:rPr>
+          <w:rFonts w:ascii="Calibri" w:hAnsi="Calibri" w:eastAsia="Calibri" w:cs="Calibri"/>
+          <w:noProof w:val="0"/>
+          <w:color w:val="222222"/>
+          <w:sz w:val="24"/>
+          <w:szCs w:val="24"/>
+          <w:lang w:val="pt-BR"/>
+        </w:rPr>
+      </w:pPr>
+      <w:r>
+        <w:rPr>
+          <w:rFonts w:ascii="Calibri" w:hAnsi="Calibri" w:eastAsia="Calibri" w:cs="Calibri"/>
+          <w:b w:val="1"/>
+          <w:bCs w:val="1"/>
+          <w:noProof w:val="0"/>
+          <w:color w:val="0000FF"/>
+          <w:sz w:val="24"/>
+          <w:szCs w:val="24"/>
+          <w:lang w:val="pt-BR"/>
+        </w:rPr>
+        <w:t>Citação</w:t>
+      </w:r>
+      <w:r>
+        <w:rPr>
+          <w:rFonts w:ascii="Calibri" w:hAnsi="Calibri" w:eastAsia="Calibri" w:cs="Calibri"/>
+          <w:b w:val="1"/>
+          <w:bCs w:val="1"/>
+          <w:noProof w:val="0"/>
+          <w:color w:val="0000FF"/>
+          <w:sz w:val="24"/>
+          <w:szCs w:val="24"/>
+          <w:lang w:val="pt-BR"/>
+        </w:rPr>
+        <w:t xml:space="preserve"> com </w:t>
+      </w:r>
+      <w:r>
+        <w:rPr>
+          <w:rFonts w:ascii="Calibri" w:hAnsi="Calibri" w:eastAsia="Calibri" w:cs="Calibri"/>
+          <w:b w:val="1"/>
+          <w:bCs w:val="1"/>
+          <w:noProof w:val="0"/>
+          <w:color w:val="0000FF"/>
+          <w:sz w:val="24"/>
+          <w:szCs w:val="24"/>
+          <w:lang w:val="pt-BR"/>
+        </w:rPr>
+        <w:t>autor</w:t>
+      </w:r>
+      <w:r>
+        <w:rPr>
+          <w:rFonts w:ascii="Calibri" w:hAnsi="Calibri" w:eastAsia="Calibri" w:cs="Calibri"/>
+          <w:b w:val="1"/>
+          <w:bCs w:val="1"/>
+          <w:noProof w:val="0"/>
+          <w:color w:val="0000FF"/>
+          <w:sz w:val="24"/>
+          <w:szCs w:val="24"/>
+          <w:lang w:val="pt-BR"/>
+        </w:rPr>
+        <w:t xml:space="preserve"> </w:t>
+      </w:r>
+      <w:r>
+        <w:rPr>
+          <w:rFonts w:ascii="Calibri" w:hAnsi="Calibri" w:eastAsia="Calibri" w:cs="Calibri"/>
+          <w:b w:val="1"/>
+          <w:bCs w:val="1"/>
+          <w:noProof w:val="0"/>
+          <w:color w:val="0000FF"/>
+          <w:sz w:val="24"/>
+          <w:szCs w:val="24"/>
+          <w:lang w:val="pt-BR"/>
+        </w:rPr>
+        <w:t>incluído</w:t>
+      </w:r>
+      <w:r>
+        <w:rPr>
+          <w:rFonts w:ascii="Calibri" w:hAnsi="Calibri" w:eastAsia="Calibri" w:cs="Calibri"/>
+          <w:b w:val="1"/>
+          <w:bCs w:val="1"/>
+          <w:noProof w:val="0"/>
+          <w:color w:val="0000FF"/>
+          <w:sz w:val="24"/>
+          <w:szCs w:val="24"/>
+          <w:lang w:val="pt-BR"/>
+        </w:rPr>
+        <w:t xml:space="preserve"> no </w:t>
+      </w:r>
+      <w:r>
+        <w:rPr>
+          <w:rFonts w:ascii="Calibri" w:hAnsi="Calibri" w:eastAsia="Calibri" w:cs="Calibri"/>
+          <w:b w:val="1"/>
+          <w:bCs w:val="1"/>
+          <w:noProof w:val="0"/>
+          <w:color w:val="0000FF"/>
+          <w:sz w:val="24"/>
+          <w:szCs w:val="24"/>
+          <w:lang w:val="pt-BR"/>
+        </w:rPr>
+        <w:t>texto</w:t>
+      </w:r>
+      <w:r>
+        <w:rPr>
+          <w:rFonts w:ascii="Calibri" w:hAnsi="Calibri" w:eastAsia="Calibri" w:cs="Calibri"/>
+          <w:b w:val="1"/>
+          <w:bCs w:val="1"/>
+          <w:noProof w:val="0"/>
+          <w:color w:val="0000FF"/>
+          <w:sz w:val="24"/>
+          <w:szCs w:val="24"/>
+          <w:lang w:val="pt-BR"/>
+        </w:rPr>
+        <w:t xml:space="preserve">: </w:t>
+      </w:r>
+      <w:r>
+        <w:rPr>
+          <w:rFonts w:ascii="Calibri" w:hAnsi="Calibri" w:eastAsia="Calibri" w:cs="Calibri"/>
+          <w:noProof w:val="0"/>
+          <w:color w:val="222222"/>
+          <w:sz w:val="24"/>
+          <w:szCs w:val="24"/>
+          <w:lang w:val="pt-BR"/>
+        </w:rPr>
+        <w:t>Luger (2009)</w:t>
+      </w:r>
+    </w:p>
+    <w:p>
+      <w:pPr>
+        <w:rPr>
+          <w:rFonts w:ascii="Calibri" w:hAnsi="Calibri" w:eastAsia="Calibri" w:cs="Calibri"/>
+          <w:noProof w:val="0"/>
+          <w:color w:val="222222"/>
+          <w:sz w:val="24"/>
+          <w:szCs w:val="24"/>
+          <w:lang w:val="pt-BR"/>
+        </w:rPr>
+      </w:pPr>
+      <w:r>
+        <w:rPr>
+          <w:rFonts w:ascii="Calibri" w:hAnsi="Calibri" w:eastAsia="Calibri" w:cs="Calibri"/>
+          <w:b w:val="1"/>
+          <w:bCs w:val="1"/>
+          <w:noProof w:val="0"/>
+          <w:color w:val="0000FF"/>
+          <w:sz w:val="24"/>
+          <w:szCs w:val="24"/>
+          <w:lang w:val="pt-BR"/>
+        </w:rPr>
+        <w:t>Citação</w:t>
+      </w:r>
+      <w:r>
+        <w:rPr>
+          <w:rFonts w:ascii="Calibri" w:hAnsi="Calibri" w:eastAsia="Calibri" w:cs="Calibri"/>
+          <w:b w:val="1"/>
+          <w:bCs w:val="1"/>
+          <w:noProof w:val="0"/>
+          <w:color w:val="0000FF"/>
+          <w:sz w:val="24"/>
+          <w:szCs w:val="24"/>
+          <w:lang w:val="pt-BR"/>
+        </w:rPr>
+        <w:t xml:space="preserve"> com </w:t>
+      </w:r>
+      <w:r>
+        <w:rPr>
+          <w:rFonts w:ascii="Calibri" w:hAnsi="Calibri" w:eastAsia="Calibri" w:cs="Calibri"/>
+          <w:b w:val="1"/>
+          <w:bCs w:val="1"/>
+          <w:noProof w:val="0"/>
+          <w:color w:val="0000FF"/>
+          <w:sz w:val="24"/>
+          <w:szCs w:val="24"/>
+          <w:lang w:val="pt-BR"/>
+        </w:rPr>
+        <w:t>autor</w:t>
+      </w:r>
+      <w:r>
+        <w:rPr>
+          <w:rFonts w:ascii="Calibri" w:hAnsi="Calibri" w:eastAsia="Calibri" w:cs="Calibri"/>
+          <w:b w:val="1"/>
+          <w:bCs w:val="1"/>
+          <w:noProof w:val="0"/>
+          <w:color w:val="0000FF"/>
+          <w:sz w:val="24"/>
+          <w:szCs w:val="24"/>
+          <w:lang w:val="pt-BR"/>
+        </w:rPr>
+        <w:t xml:space="preserve"> </w:t>
+      </w:r>
+      <w:r>
+        <w:rPr>
+          <w:rFonts w:ascii="Calibri" w:hAnsi="Calibri" w:eastAsia="Calibri" w:cs="Calibri"/>
+          <w:b w:val="1"/>
+          <w:bCs w:val="1"/>
+          <w:noProof w:val="0"/>
+          <w:color w:val="0000FF"/>
+          <w:sz w:val="24"/>
+          <w:szCs w:val="24"/>
+          <w:lang w:val="pt-BR"/>
+        </w:rPr>
+        <w:t>não</w:t>
+      </w:r>
+      <w:r>
+        <w:rPr>
+          <w:rFonts w:ascii="Calibri" w:hAnsi="Calibri" w:eastAsia="Calibri" w:cs="Calibri"/>
+          <w:b w:val="1"/>
+          <w:bCs w:val="1"/>
+          <w:noProof w:val="0"/>
+          <w:color w:val="0000FF"/>
+          <w:sz w:val="24"/>
+          <w:szCs w:val="24"/>
+          <w:lang w:val="pt-BR"/>
+        </w:rPr>
+        <w:t xml:space="preserve"> </w:t>
+      </w:r>
+      <w:r>
+        <w:rPr>
+          <w:rFonts w:ascii="Calibri" w:hAnsi="Calibri" w:eastAsia="Calibri" w:cs="Calibri"/>
+          <w:b w:val="1"/>
+          <w:bCs w:val="1"/>
+          <w:noProof w:val="0"/>
+          <w:color w:val="0000FF"/>
+          <w:sz w:val="24"/>
+          <w:szCs w:val="24"/>
+          <w:lang w:val="pt-BR"/>
+        </w:rPr>
+        <w:t>incluído</w:t>
+      </w:r>
+      <w:r>
+        <w:rPr>
+          <w:rFonts w:ascii="Calibri" w:hAnsi="Calibri" w:eastAsia="Calibri" w:cs="Calibri"/>
+          <w:b w:val="1"/>
+          <w:bCs w:val="1"/>
+          <w:noProof w:val="0"/>
+          <w:color w:val="0000FF"/>
+          <w:sz w:val="24"/>
+          <w:szCs w:val="24"/>
+          <w:lang w:val="pt-BR"/>
+        </w:rPr>
+        <w:t xml:space="preserve"> no </w:t>
+      </w:r>
+      <w:r>
+        <w:rPr>
+          <w:rFonts w:ascii="Calibri" w:hAnsi="Calibri" w:eastAsia="Calibri" w:cs="Calibri"/>
+          <w:b w:val="1"/>
+          <w:bCs w:val="1"/>
+          <w:noProof w:val="0"/>
+          <w:color w:val="0000FF"/>
+          <w:sz w:val="24"/>
+          <w:szCs w:val="24"/>
+          <w:lang w:val="pt-BR"/>
+        </w:rPr>
+        <w:t>texto</w:t>
+      </w:r>
+      <w:r>
+        <w:rPr>
+          <w:rFonts w:ascii="Calibri" w:hAnsi="Calibri" w:eastAsia="Calibri" w:cs="Calibri"/>
+          <w:b w:val="1"/>
+          <w:bCs w:val="1"/>
+          <w:noProof w:val="0"/>
+          <w:color w:val="0000FF"/>
+          <w:sz w:val="24"/>
+          <w:szCs w:val="24"/>
+          <w:lang w:val="pt-BR"/>
+        </w:rPr>
+        <w:t xml:space="preserve">: </w:t>
+      </w:r>
+      <w:r>
+        <w:rPr>
+          <w:rFonts w:ascii="Calibri" w:hAnsi="Calibri" w:eastAsia="Calibri" w:cs="Calibri"/>
+          <w:noProof w:val="0"/>
+          <w:color w:val="222222"/>
+          <w:sz w:val="24"/>
+          <w:szCs w:val="24"/>
+          <w:lang w:val="pt-BR"/>
+        </w:rPr>
+        <w:t>(LUGER, 2009)</w:t>
+      </w:r>
+    </w:p>
+    <w:p>
+      <w:pPr>
+        <w:pStyle w:val="Normal"/>
+        <w:rPr>
+          <w:rFonts w:ascii="Calibri" w:hAnsi="Calibri" w:eastAsia="Calibri" w:cs="Calibri"/>
+          <w:noProof w:val="0"/>
+          <w:color w:val="222222"/>
+          <w:sz w:val="24"/>
+          <w:szCs w:val="24"/>
+          <w:lang w:val="pt-BR"/>
+        </w:rPr>
+      </w:pPr>
+    </w:p>
+    <w:p>
+      <w:r>
+        <w:rPr>
+          <w:rFonts w:ascii="Calibri" w:hAnsi="Calibri" w:eastAsia="Calibri" w:cs="Calibri"/>
+          <w:b w:val="1"/>
+          <w:bCs w:val="1"/>
+          <w:noProof w:val="0"/>
+          <w:color w:val="0000FF"/>
+          <w:sz w:val="24"/>
+          <w:szCs w:val="24"/>
+          <w:lang w:val="pt-BR"/>
+        </w:rPr>
+        <w:t xml:space="preserve">Referência: </w:t>
+      </w:r>
+      <w:r>
+        <w:rPr>
+          <w:rFonts w:ascii="Calibri" w:hAnsi="Calibri" w:eastAsia="Calibri" w:cs="Calibri"/>
+          <w:noProof w:val="0"/>
+          <w:color w:val="222222"/>
+          <w:sz w:val="24"/>
+          <w:szCs w:val="24"/>
+          <w:lang w:val="pt-BR"/>
+        </w:rPr>
+        <w:t xml:space="preserve">NEAPOLITAN, Richard E.; JIANG, Xia. </w:t>
+      </w:r>
+      <w:r>
+        <w:rPr>
+          <w:rFonts w:ascii="Calibri" w:hAnsi="Calibri" w:eastAsia="Calibri" w:cs="Calibri"/>
+          <w:b w:val="1"/>
+          <w:bCs w:val="1"/>
+          <w:noProof w:val="0"/>
+          <w:color w:val="222222"/>
+          <w:sz w:val="24"/>
+          <w:szCs w:val="24"/>
+          <w:lang w:val="pt-BR"/>
+        </w:rPr>
+        <w:t xml:space="preserve">CONTEMPORARY ARTIFICIAL INTELLIGENCE. </w:t>
+      </w:r>
+      <w:r>
+        <w:rPr>
+          <w:rFonts w:ascii="Calibri" w:hAnsi="Calibri" w:eastAsia="Calibri" w:cs="Calibri"/>
+          <w:noProof w:val="0"/>
+          <w:color w:val="222222"/>
+          <w:sz w:val="24"/>
+          <w:szCs w:val="24"/>
+          <w:lang w:val="pt-BR"/>
+        </w:rPr>
+        <w:t>Boca Raton: Crc Press - Taylor &amp; Francis Group, 2013. Disponível em: &lt;https://learning.oreilly.com/library/view/contemporary-artificial-intelligence/9781466573192/OEBPS/9781466559400_cvi.htm&gt;. Acesso em: 16 mar. 2019.</w:t>
+      </w:r>
+    </w:p>
+    <w:p>
+      <w:r>
+        <w:rPr>
+          <w:rFonts w:ascii="Calibri" w:hAnsi="Calibri" w:eastAsia="Calibri" w:cs="Calibri"/>
+          <w:b w:val="1"/>
+          <w:bCs w:val="1"/>
+          <w:noProof w:val="0"/>
+          <w:color w:val="0000FF"/>
+          <w:sz w:val="24"/>
+          <w:szCs w:val="24"/>
+          <w:lang w:val="pt-BR"/>
+        </w:rPr>
+        <w:t xml:space="preserve">Citação com autor incluído no texto: </w:t>
+      </w:r>
+      <w:r>
+        <w:rPr>
+          <w:rFonts w:ascii="Calibri" w:hAnsi="Calibri" w:eastAsia="Calibri" w:cs="Calibri"/>
+          <w:noProof w:val="0"/>
+          <w:color w:val="222222"/>
+          <w:sz w:val="24"/>
+          <w:szCs w:val="24"/>
+          <w:lang w:val="pt-BR"/>
+        </w:rPr>
+        <w:t>Neapolitan e Jiang (2013)</w:t>
+      </w:r>
+    </w:p>
+    <w:p w14:noSpellErr="1">
+      <w:r>
+        <w:rPr>
+          <w:rFonts w:ascii="Calibri" w:hAnsi="Calibri" w:eastAsia="Calibri" w:cs="Calibri"/>
+          <w:b w:val="1"/>
+          <w:bCs w:val="1"/>
+          <w:noProof w:val="0"/>
+          <w:color w:val="0000FF"/>
+          <w:sz w:val="24"/>
+          <w:szCs w:val="24"/>
+          <w:lang w:val="pt-BR"/>
+        </w:rPr>
+        <w:t xml:space="preserve">Citação com autor não incluído no texto: </w:t>
+      </w:r>
+      <w:r>
+        <w:rPr>
+          <w:rFonts w:ascii="Calibri" w:hAnsi="Calibri" w:eastAsia="Calibri" w:cs="Calibri"/>
+          <w:noProof w:val="0"/>
+          <w:color w:val="222222"/>
+          <w:sz w:val="24"/>
+          <w:szCs w:val="24"/>
+          <w:lang w:val="pt-BR"/>
+        </w:rPr>
+        <w:t>(NEAPOLITAN; JIANG, 2013)</w:t>
+      </w:r>
+    </w:p>
+    <w:p>
+      <w:pPr>
+        <w:pStyle w:val="Normal"/>
+        <w:rPr>
+          <w:rFonts w:ascii="Calibri" w:hAnsi="Calibri" w:eastAsia="Calibri" w:cs="Calibri"/>
+          <w:noProof w:val="0"/>
+          <w:color w:val="222222"/>
+          <w:sz w:val="24"/>
+          <w:szCs w:val="24"/>
+          <w:lang w:val="pt-BR"/>
+        </w:rPr>
+      </w:pPr>
+    </w:p>
+    <w:p>
+      <w:r>
+        <w:rPr>
+          <w:rFonts w:ascii="Calibri" w:hAnsi="Calibri" w:eastAsia="Calibri" w:cs="Calibri"/>
+          <w:b w:val="1"/>
+          <w:bCs w:val="1"/>
+          <w:noProof w:val="0"/>
+          <w:color w:val="0000FF"/>
+          <w:sz w:val="24"/>
+          <w:szCs w:val="24"/>
+          <w:lang w:val="pt-BR"/>
+        </w:rPr>
+        <w:t xml:space="preserve">Referência: </w:t>
+      </w:r>
+      <w:r>
+        <w:rPr>
+          <w:rFonts w:ascii="Calibri" w:hAnsi="Calibri" w:eastAsia="Calibri" w:cs="Calibri"/>
+          <w:noProof w:val="0"/>
+          <w:color w:val="222222"/>
+          <w:sz w:val="24"/>
+          <w:szCs w:val="24"/>
+          <w:lang w:val="pt-BR"/>
+        </w:rPr>
+        <w:t xml:space="preserve">VON WANGENHEIM, Christiane Gresse; VON WANGENHEIM, Aldo. </w:t>
+      </w:r>
+      <w:r>
+        <w:rPr>
+          <w:rFonts w:ascii="Calibri" w:hAnsi="Calibri" w:eastAsia="Calibri" w:cs="Calibri"/>
+          <w:b w:val="1"/>
+          <w:bCs w:val="1"/>
+          <w:noProof w:val="0"/>
+          <w:color w:val="222222"/>
+          <w:sz w:val="24"/>
+          <w:szCs w:val="24"/>
+          <w:lang w:val="pt-BR"/>
+        </w:rPr>
+        <w:t xml:space="preserve">Raciocínio baseado em casos. </w:t>
+      </w:r>
+      <w:r>
+        <w:rPr>
+          <w:rFonts w:ascii="Calibri" w:hAnsi="Calibri" w:eastAsia="Calibri" w:cs="Calibri"/>
+          <w:noProof w:val="0"/>
+          <w:color w:val="222222"/>
+          <w:sz w:val="24"/>
+          <w:szCs w:val="24"/>
+          <w:lang w:val="pt-BR"/>
+        </w:rPr>
+        <w:t>Barueri: Manole Ltda., 2003.</w:t>
+      </w:r>
+    </w:p>
+    <w:p>
+      <w:r>
+        <w:rPr>
+          <w:rFonts w:ascii="Calibri" w:hAnsi="Calibri" w:eastAsia="Calibri" w:cs="Calibri"/>
+          <w:b w:val="1"/>
+          <w:bCs w:val="1"/>
+          <w:noProof w:val="0"/>
+          <w:color w:val="0000FF"/>
+          <w:sz w:val="24"/>
+          <w:szCs w:val="24"/>
+          <w:lang w:val="pt-BR"/>
+        </w:rPr>
+        <w:t xml:space="preserve">Citação com autor incluído no texto: </w:t>
+      </w:r>
+      <w:r>
+        <w:rPr>
+          <w:rFonts w:ascii="Calibri" w:hAnsi="Calibri" w:eastAsia="Calibri" w:cs="Calibri"/>
+          <w:noProof w:val="0"/>
+          <w:color w:val="222222"/>
+          <w:sz w:val="24"/>
+          <w:szCs w:val="24"/>
+          <w:lang w:val="pt-BR"/>
+        </w:rPr>
+        <w:t>von Wangenheim e von Wangenheim (2003)</w:t>
+      </w:r>
+    </w:p>
+    <w:p w14:noSpellErr="1">
+      <w:r>
+        <w:rPr>
+          <w:rFonts w:ascii="Calibri" w:hAnsi="Calibri" w:eastAsia="Calibri" w:cs="Calibri"/>
+          <w:b w:val="1"/>
+          <w:bCs w:val="1"/>
+          <w:noProof w:val="0"/>
+          <w:color w:val="0000FF"/>
+          <w:sz w:val="24"/>
+          <w:szCs w:val="24"/>
+          <w:lang w:val="pt-BR"/>
+        </w:rPr>
+        <w:t xml:space="preserve">Citação com autor não incluído no texto: </w:t>
+      </w:r>
+      <w:r>
+        <w:rPr>
+          <w:rFonts w:ascii="Calibri" w:hAnsi="Calibri" w:eastAsia="Calibri" w:cs="Calibri"/>
+          <w:noProof w:val="0"/>
+          <w:color w:val="222222"/>
+          <w:sz w:val="24"/>
+          <w:szCs w:val="24"/>
+          <w:lang w:val="pt-BR"/>
+        </w:rPr>
+        <w:t>(VON WANGENHEIM; VON WANGENHEIM, 2003)</w:t>
+      </w:r>
+    </w:p>
+    <w:p>
+      <w:pPr>
+        <w:pStyle w:val="Normal"/>
+        <w:rPr>
+          <w:rFonts w:ascii="Calibri" w:hAnsi="Calibri" w:eastAsia="Calibri" w:cs="Calibri"/>
+          <w:noProof w:val="0"/>
+          <w:color w:val="222222"/>
+          <w:sz w:val="24"/>
+          <w:szCs w:val="24"/>
+          <w:lang w:val="pt-BR"/>
+        </w:rPr>
+      </w:pPr>
+    </w:p>
+    <w:p>
+      <w:r>
+        <w:rPr>
+          <w:rFonts w:ascii="Calibri" w:hAnsi="Calibri" w:eastAsia="Calibri" w:cs="Calibri"/>
+          <w:b w:val="1"/>
+          <w:bCs w:val="1"/>
+          <w:noProof w:val="0"/>
+          <w:color w:val="0000FF"/>
+          <w:sz w:val="24"/>
+          <w:szCs w:val="24"/>
+          <w:lang w:val="pt-BR"/>
+        </w:rPr>
+        <w:t xml:space="preserve">Referência: </w:t>
+      </w:r>
+      <w:r>
+        <w:rPr>
+          <w:rFonts w:ascii="Calibri" w:hAnsi="Calibri" w:eastAsia="Calibri" w:cs="Calibri"/>
+          <w:noProof w:val="0"/>
+          <w:color w:val="222222"/>
+          <w:sz w:val="24"/>
+          <w:szCs w:val="24"/>
+          <w:lang w:val="pt-BR"/>
+        </w:rPr>
+        <w:t xml:space="preserve">HAYKIN, Simon. </w:t>
+      </w:r>
+      <w:r>
+        <w:rPr>
+          <w:rFonts w:ascii="Calibri" w:hAnsi="Calibri" w:eastAsia="Calibri" w:cs="Calibri"/>
+          <w:b w:val="1"/>
+          <w:bCs w:val="1"/>
+          <w:noProof w:val="0"/>
+          <w:color w:val="222222"/>
+          <w:sz w:val="24"/>
+          <w:szCs w:val="24"/>
+          <w:lang w:val="pt-BR"/>
+        </w:rPr>
+        <w:t xml:space="preserve">Redes Neurais: Princípios e Prática. </w:t>
+      </w:r>
+      <w:r>
+        <w:rPr>
+          <w:rFonts w:ascii="Calibri" w:hAnsi="Calibri" w:eastAsia="Calibri" w:cs="Calibri"/>
+          <w:noProof w:val="0"/>
+          <w:color w:val="222222"/>
+          <w:sz w:val="24"/>
+          <w:szCs w:val="24"/>
+          <w:lang w:val="pt-BR"/>
+        </w:rPr>
+        <w:t>2. ed. São Paulo: Artmed Editora S.a., 2001.</w:t>
+      </w:r>
+    </w:p>
+    <w:p>
+      <w:r>
+        <w:rPr>
+          <w:rFonts w:ascii="Calibri" w:hAnsi="Calibri" w:eastAsia="Calibri" w:cs="Calibri"/>
+          <w:b w:val="1"/>
+          <w:bCs w:val="1"/>
+          <w:noProof w:val="0"/>
+          <w:color w:val="0000FF"/>
+          <w:sz w:val="24"/>
+          <w:szCs w:val="24"/>
+          <w:lang w:val="pt-BR"/>
+        </w:rPr>
+        <w:t xml:space="preserve">Citação com autor incluído no texto: </w:t>
+      </w:r>
+      <w:r>
+        <w:rPr>
+          <w:rFonts w:ascii="Calibri" w:hAnsi="Calibri" w:eastAsia="Calibri" w:cs="Calibri"/>
+          <w:noProof w:val="0"/>
+          <w:color w:val="222222"/>
+          <w:sz w:val="24"/>
+          <w:szCs w:val="24"/>
+          <w:lang w:val="pt-BR"/>
+        </w:rPr>
+        <w:t>Haykin (2001)</w:t>
+      </w:r>
+    </w:p>
+    <w:p>
+      <w:r>
+        <w:rPr>
+          <w:rFonts w:ascii="Calibri" w:hAnsi="Calibri" w:eastAsia="Calibri" w:cs="Calibri"/>
+          <w:b w:val="1"/>
+          <w:bCs w:val="1"/>
+          <w:noProof w:val="0"/>
+          <w:color w:val="0000FF"/>
+          <w:sz w:val="24"/>
+          <w:szCs w:val="24"/>
+          <w:lang w:val="pt-BR"/>
+        </w:rPr>
+        <w:t xml:space="preserve">Citação com autor não incluído no texto: </w:t>
+      </w:r>
+      <w:r>
+        <w:rPr>
+          <w:rFonts w:ascii="Calibri" w:hAnsi="Calibri" w:eastAsia="Calibri" w:cs="Calibri"/>
+          <w:noProof w:val="0"/>
+          <w:color w:val="222222"/>
+          <w:sz w:val="24"/>
+          <w:szCs w:val="24"/>
+          <w:lang w:val="pt-BR"/>
+        </w:rPr>
+        <w:t>(HAYKIN, 2001)</w:t>
+      </w:r>
+    </w:p>
+    <w:p>
+      <w:pPr>
+        <w:pStyle w:val="Normal"/>
+        <w:rPr>
+          <w:rFonts w:ascii="Calibri" w:hAnsi="Calibri" w:eastAsia="Calibri" w:cs="Calibri"/>
+          <w:noProof w:val="0"/>
+          <w:color w:val="222222"/>
+          <w:sz w:val="24"/>
+          <w:szCs w:val="24"/>
+          <w:lang w:val="pt-BR"/>
+        </w:rPr>
+      </w:pPr>
+    </w:p>
+    <w:p>
+      <w:r>
+        <w:rPr>
+          <w:rFonts w:ascii="Calibri" w:hAnsi="Calibri" w:eastAsia="Calibri" w:cs="Calibri"/>
+          <w:b w:val="1"/>
+          <w:bCs w:val="1"/>
+          <w:noProof w:val="0"/>
+          <w:color w:val="0000FF"/>
+          <w:sz w:val="24"/>
+          <w:szCs w:val="24"/>
+          <w:lang w:val="pt-BR"/>
+        </w:rPr>
+        <w:t xml:space="preserve">Referência: </w:t>
+      </w:r>
+      <w:r>
+        <w:rPr>
+          <w:rFonts w:ascii="Calibri" w:hAnsi="Calibri" w:eastAsia="Calibri" w:cs="Calibri"/>
+          <w:noProof w:val="0"/>
+          <w:color w:val="222222"/>
+          <w:sz w:val="24"/>
+          <w:szCs w:val="24"/>
+          <w:lang w:val="pt-BR"/>
+        </w:rPr>
+        <w:t xml:space="preserve">GESTAL, Marcos et al. </w:t>
+      </w:r>
+      <w:r>
+        <w:rPr>
+          <w:rFonts w:ascii="Calibri" w:hAnsi="Calibri" w:eastAsia="Calibri" w:cs="Calibri"/>
+          <w:b w:val="1"/>
+          <w:bCs w:val="1"/>
+          <w:noProof w:val="0"/>
+          <w:color w:val="222222"/>
+          <w:sz w:val="24"/>
+          <w:szCs w:val="24"/>
+          <w:lang w:val="pt-BR"/>
+        </w:rPr>
+        <w:t xml:space="preserve">Introducción a los Algoritmos Genéticos y la Programación Genética. </w:t>
+      </w:r>
+      <w:r>
+        <w:rPr>
+          <w:rFonts w:ascii="Calibri" w:hAnsi="Calibri" w:eastAsia="Calibri" w:cs="Calibri"/>
+          <w:noProof w:val="0"/>
+          <w:color w:val="222222"/>
+          <w:sz w:val="24"/>
+          <w:szCs w:val="24"/>
+          <w:lang w:val="pt-BR"/>
+        </w:rPr>
+        <w:t>A Coruña: Universidade da Coruña, Servizo de Publicacións, 2010. Disponível em: &lt;http://www.galeon.com/dantethedestroyer/algoritmos.pdf&gt;. Acesso em: 16 mar. 2019.</w:t>
+      </w:r>
+    </w:p>
+    <w:p>
+      <w:r>
+        <w:rPr>
+          <w:rFonts w:ascii="Calibri" w:hAnsi="Calibri" w:eastAsia="Calibri" w:cs="Calibri"/>
+          <w:b w:val="1"/>
+          <w:bCs w:val="1"/>
+          <w:noProof w:val="0"/>
+          <w:color w:val="0000FF"/>
+          <w:sz w:val="24"/>
+          <w:szCs w:val="24"/>
+          <w:lang w:val="pt-BR"/>
+        </w:rPr>
+        <w:t xml:space="preserve">Citação com autor incluído no texto: </w:t>
+      </w:r>
+      <w:r>
+        <w:rPr>
+          <w:rFonts w:ascii="Calibri" w:hAnsi="Calibri" w:eastAsia="Calibri" w:cs="Calibri"/>
+          <w:noProof w:val="0"/>
+          <w:color w:val="222222"/>
+          <w:sz w:val="24"/>
+          <w:szCs w:val="24"/>
+          <w:lang w:val="pt-BR"/>
+        </w:rPr>
+        <w:t>Gestal et al. (2010)</w:t>
+      </w:r>
+    </w:p>
+    <w:p>
+      <w:r>
+        <w:rPr>
+          <w:rFonts w:ascii="Calibri" w:hAnsi="Calibri" w:eastAsia="Calibri" w:cs="Calibri"/>
+          <w:b w:val="1"/>
+          <w:bCs w:val="1"/>
+          <w:noProof w:val="0"/>
+          <w:color w:val="0000FF"/>
+          <w:sz w:val="24"/>
+          <w:szCs w:val="24"/>
+          <w:lang w:val="pt-BR"/>
+        </w:rPr>
+        <w:t xml:space="preserve">Citação com autor não incluído no texto: </w:t>
+      </w:r>
+      <w:r>
+        <w:rPr>
+          <w:rFonts w:ascii="Calibri" w:hAnsi="Calibri" w:eastAsia="Calibri" w:cs="Calibri"/>
+          <w:noProof w:val="0"/>
+          <w:color w:val="222222"/>
+          <w:sz w:val="24"/>
+          <w:szCs w:val="24"/>
+          <w:lang w:val="pt-BR"/>
+        </w:rPr>
+        <w:t>(GESTAL et al., 2010)</w:t>
+      </w:r>
+    </w:p>
+    <w:p>
+      <w:pPr>
+        <w:pStyle w:val="Normal"/>
+        <w:rPr>
+          <w:rFonts w:ascii="Calibri" w:hAnsi="Calibri" w:eastAsia="Calibri" w:cs="Calibri"/>
+          <w:noProof w:val="0"/>
+          <w:color w:val="222222"/>
+          <w:sz w:val="24"/>
+          <w:szCs w:val="24"/>
+          <w:lang w:val="pt-BR"/>
+        </w:rPr>
+      </w:pPr>
+    </w:p>
+    <w:p>
+      <w:pPr>
+        <w:pStyle w:val="Normal"/>
+      </w:pPr>
+      <w:r>
+        <w:rPr>
+          <w:rFonts w:ascii="Arial" w:hAnsi="Arial" w:eastAsia="Arial" w:cs="Arial"/>
+          <w:b w:val="1"/>
+          <w:bCs w:val="1"/>
+          <w:noProof w:val="0"/>
+          <w:color w:val="0000FF"/>
+          <w:sz w:val="24"/>
+          <w:szCs w:val="24"/>
+          <w:lang w:val="pt-BR"/>
+        </w:rPr>
+        <w:t xml:space="preserve">Referência: </w:t>
+      </w:r>
+      <w:r>
+        <w:rPr>
+          <w:rFonts w:ascii="Arial" w:hAnsi="Arial" w:eastAsia="Arial" w:cs="Arial"/>
+          <w:noProof w:val="0"/>
+          <w:color w:val="222222"/>
+          <w:sz w:val="24"/>
+          <w:szCs w:val="24"/>
+          <w:lang w:val="pt-BR"/>
+        </w:rPr>
+        <w:t>MONARD, Maria Carolina; BARANAUKAS, José Augusto. “</w:t>
+      </w:r>
+      <w:r>
+        <w:rPr>
+          <w:rFonts w:ascii="Arial" w:hAnsi="Arial" w:eastAsia="Arial" w:cs="Arial"/>
+          <w:noProof w:val="0"/>
+          <w:color w:val="222222"/>
+          <w:sz w:val="24"/>
+          <w:szCs w:val="24"/>
+          <w:lang w:val="pt-BR"/>
+        </w:rPr>
+        <w:t>Indução de regras e árvores de decisão</w:t>
+      </w:r>
+      <w:r>
+        <w:rPr>
+          <w:rFonts w:ascii="Arial" w:hAnsi="Arial" w:eastAsia="Arial" w:cs="Arial"/>
+          <w:noProof w:val="0"/>
+          <w:color w:val="222222"/>
+          <w:sz w:val="24"/>
+          <w:szCs w:val="24"/>
+          <w:lang w:val="pt-BR"/>
+        </w:rPr>
+        <w:t xml:space="preserve">”. </w:t>
+      </w:r>
+      <w:r>
+        <w:rPr>
+          <w:rFonts w:ascii="Arial" w:hAnsi="Arial" w:eastAsia="Arial" w:cs="Arial"/>
+          <w:b w:val="1"/>
+          <w:bCs w:val="1"/>
+          <w:noProof w:val="0"/>
+          <w:color w:val="222222"/>
+          <w:sz w:val="24"/>
+          <w:szCs w:val="24"/>
+          <w:lang w:val="pt-BR"/>
+        </w:rPr>
+        <w:t>Sistemas Inteligentes Para Engenharia.</w:t>
+      </w:r>
+      <w:r>
+        <w:rPr>
+          <w:rFonts w:ascii="Arial" w:hAnsi="Arial" w:eastAsia="Arial" w:cs="Arial"/>
+          <w:noProof w:val="0"/>
+          <w:color w:val="222222"/>
+          <w:sz w:val="24"/>
+          <w:szCs w:val="24"/>
+          <w:lang w:val="pt-BR"/>
+        </w:rPr>
+        <w:t xml:space="preserve"> Rezende: </w:t>
+      </w:r>
+      <w:proofErr w:type="spellStart"/>
+      <w:r>
+        <w:rPr>
+          <w:rFonts w:ascii="Arial" w:hAnsi="Arial" w:eastAsia="Arial" w:cs="Arial"/>
+          <w:noProof w:val="0"/>
+          <w:color w:val="222222"/>
+          <w:sz w:val="24"/>
+          <w:szCs w:val="24"/>
+          <w:lang w:val="pt-BR"/>
+        </w:rPr>
+        <w:t>So</w:t>
+      </w:r>
+      <w:proofErr w:type="spellEnd"/>
+      <w:r>
+        <w:rPr>
+          <w:rFonts w:ascii="Arial" w:hAnsi="Arial" w:eastAsia="Arial" w:cs="Arial"/>
+          <w:noProof w:val="0"/>
+          <w:color w:val="222222"/>
+          <w:sz w:val="24"/>
+          <w:szCs w:val="24"/>
+          <w:lang w:val="pt-BR"/>
+        </w:rPr>
+        <w:t xml:space="preserve"> Editora Manole Ltda, 2003. Disponível em: &lt;http://dcm.ffclrp.usp.br/~augusto/</w:t>
+      </w:r>
+      <w:proofErr w:type="spellStart"/>
+      <w:r>
+        <w:rPr>
+          <w:rFonts w:ascii="Arial" w:hAnsi="Arial" w:eastAsia="Arial" w:cs="Arial"/>
+          <w:noProof w:val="0"/>
+          <w:color w:val="222222"/>
+          <w:sz w:val="24"/>
+          <w:szCs w:val="24"/>
+          <w:lang w:val="pt-BR"/>
+        </w:rPr>
+        <w:t>publications</w:t>
+      </w:r>
+      <w:proofErr w:type="spellEnd"/>
+      <w:r>
+        <w:rPr>
+          <w:rFonts w:ascii="Arial" w:hAnsi="Arial" w:eastAsia="Arial" w:cs="Arial"/>
+          <w:noProof w:val="0"/>
+          <w:color w:val="222222"/>
+          <w:sz w:val="24"/>
+          <w:szCs w:val="24"/>
+          <w:lang w:val="pt-BR"/>
+        </w:rPr>
+        <w:t>/2003-sistemas-inteligentes-cap5.pdf&gt;. Acesso em: 16 mar. 2019.</w:t>
+      </w:r>
+    </w:p>
+    <w:p>
+      <w:r>
+        <w:rPr>
+          <w:rFonts w:ascii="Arial" w:hAnsi="Arial" w:eastAsia="Arial" w:cs="Arial"/>
+          <w:b w:val="1"/>
+          <w:bCs w:val="1"/>
+          <w:noProof w:val="0"/>
+          <w:color w:val="0000FF"/>
+          <w:sz w:val="24"/>
+          <w:szCs w:val="24"/>
+          <w:lang w:val="pt-BR"/>
+        </w:rPr>
+        <w:t xml:space="preserve">Citação com autor incluído no texto: </w:t>
+      </w:r>
+      <w:r>
+        <w:rPr>
+          <w:rFonts w:ascii="Arial" w:hAnsi="Arial" w:eastAsia="Arial" w:cs="Arial"/>
+          <w:noProof w:val="0"/>
+          <w:color w:val="222222"/>
+          <w:sz w:val="24"/>
+          <w:szCs w:val="24"/>
+          <w:lang w:val="pt-BR"/>
+        </w:rPr>
+        <w:t>Monard e Baranaukas (2003)</w:t>
+      </w:r>
+    </w:p>
+    <w:p>
+      <w:r>
+        <w:rPr>
+          <w:rFonts w:ascii="Arial" w:hAnsi="Arial" w:eastAsia="Arial" w:cs="Arial"/>
+          <w:b w:val="1"/>
+          <w:bCs w:val="1"/>
+          <w:noProof w:val="0"/>
+          <w:color w:val="0000FF"/>
+          <w:sz w:val="24"/>
+          <w:szCs w:val="24"/>
+          <w:lang w:val="pt-BR"/>
+        </w:rPr>
+        <w:t xml:space="preserve">Citação com autor não incluído no texto: </w:t>
+      </w:r>
+      <w:r>
+        <w:rPr>
+          <w:rFonts w:ascii="Arial" w:hAnsi="Arial" w:eastAsia="Arial" w:cs="Arial"/>
+          <w:noProof w:val="0"/>
+          <w:color w:val="222222"/>
+          <w:sz w:val="24"/>
+          <w:szCs w:val="24"/>
+          <w:lang w:val="pt-BR"/>
+        </w:rPr>
+        <w:t>(MONARD; BARANAUKAS, 2003)</w:t>
+      </w:r>
+    </w:p>
+    <w:p>
+      <w:pPr>
+        <w:rPr>
+          <w:rFonts w:ascii="Arial" w:hAnsi="Arial" w:eastAsia="Arial" w:cs="Arial"/>
+          <w:b w:val="1"/>
+          <w:bCs w:val="1"/>
+          <w:noProof w:val="0"/>
+          <w:color w:val="0000FF"/>
+          <w:sz w:val="24"/>
+          <w:szCs w:val="24"/>
+          <w:lang w:val="pt-BR"/>
+        </w:rPr>
+      </w:pPr>
+    </w:p>
+    <w:p>
+      <w:r>
+        <w:rPr>
+          <w:rFonts w:ascii="Arial" w:hAnsi="Arial" w:eastAsia="Arial" w:cs="Arial"/>
+          <w:b w:val="1"/>
+          <w:bCs w:val="1"/>
+          <w:noProof w:val="0"/>
+          <w:color w:val="0000FF"/>
+          <w:sz w:val="24"/>
+          <w:szCs w:val="24"/>
+          <w:lang w:val="pt-BR"/>
+        </w:rPr>
+        <w:t xml:space="preserve">Referência: </w:t>
+      </w:r>
+      <w:r>
+        <w:rPr>
+          <w:rFonts w:ascii="Arial" w:hAnsi="Arial" w:eastAsia="Arial" w:cs="Arial"/>
+          <w:noProof w:val="0"/>
+          <w:color w:val="222222"/>
+          <w:sz w:val="24"/>
+          <w:szCs w:val="24"/>
+          <w:lang w:val="pt-BR"/>
+        </w:rPr>
+        <w:t xml:space="preserve">GOMIDE, Fernando Antonio Campos; GUDWIN, Ricardo Ribeiro. </w:t>
+      </w:r>
+      <w:r>
+        <w:rPr>
+          <w:rFonts w:ascii="Arial" w:hAnsi="Arial" w:eastAsia="Arial" w:cs="Arial"/>
+          <w:b w:val="1"/>
+          <w:bCs w:val="1"/>
+          <w:noProof w:val="0"/>
+          <w:color w:val="222222"/>
+          <w:sz w:val="24"/>
+          <w:szCs w:val="24"/>
+          <w:lang w:val="pt-BR"/>
+        </w:rPr>
+        <w:t xml:space="preserve">MODELAGEM, CONTROLE, SISTEMAS E LÓGICA FUZZY. </w:t>
+      </w:r>
+      <w:r>
+        <w:rPr>
+          <w:rFonts w:ascii="Arial" w:hAnsi="Arial" w:eastAsia="Arial" w:cs="Arial"/>
+          <w:noProof w:val="0"/>
+          <w:color w:val="222222"/>
+          <w:sz w:val="24"/>
+          <w:szCs w:val="24"/>
+          <w:lang w:val="pt-BR"/>
+        </w:rPr>
+        <w:t>1994. Universidade Estadual de Campinas (UNICAMP). Disponível em: &lt;https://pdfs.semanticscholar.org/c4ea/4484bdd2449053d7b7384b05c0e2def86449.pdf&gt;. Acesso em: 16 mar. 2019.</w:t>
+      </w:r>
+    </w:p>
+    <w:p>
+      <w:r>
+        <w:rPr>
+          <w:rFonts w:ascii="Arial" w:hAnsi="Arial" w:eastAsia="Arial" w:cs="Arial"/>
+          <w:b w:val="1"/>
+          <w:bCs w:val="1"/>
+          <w:noProof w:val="0"/>
+          <w:color w:val="0000FF"/>
+          <w:sz w:val="24"/>
+          <w:szCs w:val="24"/>
+          <w:lang w:val="pt-BR"/>
+        </w:rPr>
+        <w:t xml:space="preserve">Citação com autor incluído no texto: </w:t>
+      </w:r>
+      <w:r>
+        <w:rPr>
+          <w:rFonts w:ascii="Arial" w:hAnsi="Arial" w:eastAsia="Arial" w:cs="Arial"/>
+          <w:noProof w:val="0"/>
+          <w:color w:val="222222"/>
+          <w:sz w:val="24"/>
+          <w:szCs w:val="24"/>
+          <w:lang w:val="pt-BR"/>
+        </w:rPr>
+        <w:t>Gomide e Gudwin (1994)</w:t>
+      </w:r>
+    </w:p>
+    <w:p>
+      <w:r>
+        <w:rPr>
+          <w:rFonts w:ascii="Arial" w:hAnsi="Arial" w:eastAsia="Arial" w:cs="Arial"/>
+          <w:b w:val="1"/>
+          <w:bCs w:val="1"/>
+          <w:noProof w:val="0"/>
+          <w:color w:val="0000FF"/>
+          <w:sz w:val="24"/>
+          <w:szCs w:val="24"/>
+          <w:lang w:val="pt-BR"/>
+        </w:rPr>
+        <w:t xml:space="preserve">Citação com autor não incluído no texto: </w:t>
+      </w:r>
+      <w:r>
+        <w:rPr>
+          <w:rFonts w:ascii="Arial" w:hAnsi="Arial" w:eastAsia="Arial" w:cs="Arial"/>
+          <w:noProof w:val="0"/>
+          <w:color w:val="222222"/>
+          <w:sz w:val="24"/>
+          <w:szCs w:val="24"/>
+          <w:lang w:val="pt-BR"/>
+        </w:rPr>
+        <w:t>(GOMIDE; GUDWIN, 1994)</w:t>
+      </w:r>
+    </w:p>
+    <w:p>
+      <w:pPr>
+        <w:rPr>
+          <w:rFonts w:ascii="Arial" w:hAnsi="Arial" w:eastAsia="Arial" w:cs="Arial"/>
+          <w:b w:val="1"/>
+          <w:bCs w:val="1"/>
+          <w:noProof w:val="0"/>
+          <w:color w:val="0000FF"/>
+          <w:sz w:val="24"/>
+          <w:szCs w:val="24"/>
+          <w:lang w:val="pt-BR"/>
+        </w:rPr>
+      </w:pPr>
+    </w:p>
+    <w:p>
+      <w:r>
+        <w:rPr>
+          <w:rFonts w:ascii="Arial" w:hAnsi="Arial" w:eastAsia="Arial" w:cs="Arial"/>
+          <w:b w:val="1"/>
+          <w:bCs w:val="1"/>
+          <w:noProof w:val="0"/>
+          <w:color w:val="0000FF"/>
+          <w:sz w:val="24"/>
+          <w:szCs w:val="24"/>
+          <w:lang w:val="pt-BR"/>
+        </w:rPr>
+        <w:t xml:space="preserve">Referência: </w:t>
+      </w:r>
+      <w:r>
+        <w:rPr>
+          <w:rFonts w:ascii="Arial" w:hAnsi="Arial" w:eastAsia="Arial" w:cs="Arial"/>
+          <w:noProof w:val="0"/>
+          <w:color w:val="222222"/>
+          <w:sz w:val="24"/>
+          <w:szCs w:val="24"/>
+          <w:lang w:val="pt-BR"/>
+        </w:rPr>
+        <w:t xml:space="preserve">HEINZLE, Roberto. </w:t>
+      </w:r>
+      <w:r>
+        <w:rPr>
+          <w:rFonts w:ascii="Arial" w:hAnsi="Arial" w:eastAsia="Arial" w:cs="Arial"/>
+          <w:b w:val="1"/>
+          <w:bCs w:val="1"/>
+          <w:noProof w:val="0"/>
+          <w:color w:val="222222"/>
+          <w:sz w:val="24"/>
+          <w:szCs w:val="24"/>
+          <w:lang w:val="pt-BR"/>
+        </w:rPr>
+        <w:t xml:space="preserve">PROTÓTIPO DE UMA FERRAMENTA PARA CRIAÇÃO DE SISTEMAS ESPECIALISTAS BASEADOS EM REGRAS DE PRODUÇÃO. </w:t>
+      </w:r>
+      <w:r>
+        <w:rPr>
+          <w:rFonts w:ascii="Arial" w:hAnsi="Arial" w:eastAsia="Arial" w:cs="Arial"/>
+          <w:noProof w:val="0"/>
+          <w:color w:val="222222"/>
+          <w:sz w:val="24"/>
+          <w:szCs w:val="24"/>
+          <w:lang w:val="pt-BR"/>
+        </w:rPr>
+        <w:t>1995. 161 f. Dissertação (Mestrado) - Curso de Engenharia, Departamento de Engenharia de Produção e Sistemas, Universidade Federal de Santa Catarina, Florianópolis, 1995. Cap. 2. Disponível em: &lt;https://repositorio.ufsc.br/bitstream/</w:t>
+      </w:r>
+      <w:proofErr w:type="spellStart"/>
+      <w:r>
+        <w:rPr>
+          <w:rFonts w:ascii="Arial" w:hAnsi="Arial" w:eastAsia="Arial" w:cs="Arial"/>
+          <w:noProof w:val="0"/>
+          <w:color w:val="222222"/>
+          <w:sz w:val="24"/>
+          <w:szCs w:val="24"/>
+          <w:lang w:val="pt-BR"/>
+        </w:rPr>
+        <w:t>handle</w:t>
+      </w:r>
+      <w:proofErr w:type="spellEnd"/>
+      <w:r>
+        <w:rPr>
+          <w:rFonts w:ascii="Arial" w:hAnsi="Arial" w:eastAsia="Arial" w:cs="Arial"/>
+          <w:noProof w:val="0"/>
+          <w:color w:val="222222"/>
+          <w:sz w:val="24"/>
+          <w:szCs w:val="24"/>
+          <w:lang w:val="pt-BR"/>
+        </w:rPr>
+        <w:t>/123456789/157957/100877.pdf?sequence=1&amp;isAllowed=y&gt;. Acesso em: 16 mar. 2019.</w:t>
+      </w:r>
+    </w:p>
+    <w:p>
+      <w:r>
+        <w:rPr>
+          <w:rFonts w:ascii="Arial" w:hAnsi="Arial" w:eastAsia="Arial" w:cs="Arial"/>
+          <w:b w:val="1"/>
+          <w:bCs w:val="1"/>
+          <w:noProof w:val="0"/>
+          <w:color w:val="0000FF"/>
+          <w:sz w:val="24"/>
+          <w:szCs w:val="24"/>
+          <w:lang w:val="pt-BR"/>
+        </w:rPr>
+        <w:t xml:space="preserve">Citação com autor incluído no texto: </w:t>
+      </w:r>
+      <w:r>
+        <w:rPr>
+          <w:rFonts w:ascii="Arial" w:hAnsi="Arial" w:eastAsia="Arial" w:cs="Arial"/>
+          <w:noProof w:val="0"/>
+          <w:color w:val="222222"/>
+          <w:sz w:val="24"/>
+          <w:szCs w:val="24"/>
+          <w:lang w:val="pt-BR"/>
+        </w:rPr>
+        <w:t>Heinzle (1995)</w:t>
+      </w:r>
+    </w:p>
+    <w:p>
+      <w:r>
+        <w:rPr>
+          <w:rFonts w:ascii="Arial" w:hAnsi="Arial" w:eastAsia="Arial" w:cs="Arial"/>
+          <w:b w:val="1"/>
+          <w:bCs w:val="1"/>
+          <w:noProof w:val="0"/>
+          <w:color w:val="0000FF"/>
+          <w:sz w:val="24"/>
+          <w:szCs w:val="24"/>
+          <w:lang w:val="pt-BR"/>
+        </w:rPr>
+        <w:t xml:space="preserve">Citação com autor não incluído no texto: </w:t>
+      </w:r>
+      <w:r>
+        <w:rPr>
+          <w:rFonts w:ascii="Arial" w:hAnsi="Arial" w:eastAsia="Arial" w:cs="Arial"/>
+          <w:noProof w:val="0"/>
+          <w:color w:val="222222"/>
+          <w:sz w:val="24"/>
+          <w:szCs w:val="24"/>
+          <w:lang w:val="pt-BR"/>
+        </w:rPr>
+        <w:t>(HEINZLE, 1995)</w:t>
+      </w:r>
+    </w:p>
+    <w:p>
+      <w:pPr>
+        <w:pStyle w:val="Normal"/>
+        <w:rPr>
+          <w:rFonts w:ascii="Arial" w:hAnsi="Arial" w:eastAsia="Arial" w:cs="Arial"/>
+          <w:noProof w:val="0"/>
+          <w:color w:val="222222"/>
+          <w:sz w:val="19"/>
+          <w:szCs w:val="19"/>
+          <w:lang w:val="pt-BR"/>
+        </w:rPr>
+      </w:pPr>
     </w:p>
     <w:sectPr>
       <w:pgSz w:w="12240" w:h="15840" w:orient="portrait"/>

</xml_diff>